<commit_message>
3 horas 21 minutos
</commit_message>
<xml_diff>
--- a/Reportes/TTL_501.docx
+++ b/Reportes/TTL_501.docx
@@ -1160,19 +1160,7 @@
           <w:szCs w:val="26"/>
           <w:lang w:val="en-US" w:eastAsia="es-MX"/>
         </w:rPr>
-        <w:t>ISSUE #5</w:t>
-      </w:r>
-      <w:r>
-        <w:rPr>
-          <w:rFonts w:ascii="Arial" w:eastAsia="Times New Roman" w:hAnsi="Arial" w:cs="Arial"/>
-          <w:b/>
-          <w:bCs/>
-          <w:color w:val="auto"/>
-          <w:sz w:val="26"/>
-          <w:szCs w:val="26"/>
-          <w:lang w:val="en-US" w:eastAsia="es-MX"/>
-        </w:rPr>
-        <w:t xml:space="preserve">:  </w:t>
+        <w:t xml:space="preserve">ISSUE #5:  </w:t>
       </w:r>
       <w:r>
         <w:rPr>
@@ -1790,19 +1778,7 @@
           <w:szCs w:val="26"/>
           <w:lang w:val="en-US" w:eastAsia="es-MX"/>
         </w:rPr>
-        <w:t xml:space="preserve">: </w:t>
-      </w:r>
-      <w:r>
-        <w:rPr>
-          <w:rFonts w:ascii="Arial" w:eastAsia="Times New Roman" w:hAnsi="Arial" w:cs="Arial"/>
-          <w:b/>
-          <w:bCs/>
-          <w:color w:val="auto"/>
-          <w:sz w:val="26"/>
-          <w:szCs w:val="26"/>
-          <w:lang w:val="en-US" w:eastAsia="es-MX"/>
-        </w:rPr>
-        <w:t xml:space="preserve"> </w:t>
+        <w:t xml:space="preserve">:  </w:t>
       </w:r>
       <w:r>
         <w:rPr>
@@ -2130,13 +2106,13 @@
               <wp:anchor distT="0" distB="0" distL="114300" distR="114300" simplePos="0" relativeHeight="251670528" behindDoc="0" locked="0" layoutInCell="1" allowOverlap="1" wp14:anchorId="0EAC5835" wp14:editId="04C0A833">
                 <wp:simplePos x="0" y="0"/>
                 <wp:positionH relativeFrom="column">
-                  <wp:posOffset>1841195</wp:posOffset>
+                  <wp:posOffset>1841196</wp:posOffset>
                 </wp:positionH>
                 <wp:positionV relativeFrom="paragraph">
                   <wp:posOffset>611464</wp:posOffset>
                 </wp:positionV>
-                <wp:extent cx="379639" cy="3431969"/>
-                <wp:effectExtent l="0" t="0" r="20955" b="16510"/>
+                <wp:extent cx="308758" cy="3384467"/>
+                <wp:effectExtent l="0" t="0" r="15240" b="26035"/>
                 <wp:wrapNone/>
                 <wp:docPr id="32" name="Rectángulo 32"/>
                 <wp:cNvGraphicFramePr/>
@@ -2147,7 +2123,7 @@
                       <wps:spPr>
                         <a:xfrm>
                           <a:off x="0" y="0"/>
-                          <a:ext cx="379639" cy="3431969"/>
+                          <a:ext cx="308758" cy="3384467"/>
                         </a:xfrm>
                         <a:prstGeom prst="rect">
                           <a:avLst/>
@@ -2195,7 +2171,7 @@
           </mc:Choice>
           <mc:Fallback>
             <w:pict>
-              <v:rect w14:anchorId="10C280F0" id="Rectángulo 32" o:spid="_x0000_s1026" style="position:absolute;margin-left:145pt;margin-top:48.15pt;width:29.9pt;height:270.25pt;z-index:251670528;visibility:visible;mso-wrap-style:square;mso-width-percent:0;mso-height-percent:0;mso-wrap-distance-left:9pt;mso-wrap-distance-top:0;mso-wrap-distance-right:9pt;mso-wrap-distance-bottom:0;mso-position-horizontal:absolute;mso-position-horizontal-relative:text;mso-position-vertical:absolute;mso-position-vertical-relative:text;mso-width-percent:0;mso-height-percent:0;mso-width-relative:margin;mso-height-relative:margin;v-text-anchor:middle" o:gfxdata="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" filled="f" strokecolor="red" strokeweight="1pt"/>
+              <v:rect w14:anchorId="088005B8" id="Rectángulo 32" o:spid="_x0000_s1026" style="position:absolute;margin-left:145pt;margin-top:48.15pt;width:24.3pt;height:266.5pt;z-index:251670528;visibility:visible;mso-wrap-style:square;mso-width-percent:0;mso-height-percent:0;mso-wrap-distance-left:9pt;mso-wrap-distance-top:0;mso-wrap-distance-right:9pt;mso-wrap-distance-bottom:0;mso-position-horizontal:absolute;mso-position-horizontal-relative:text;mso-position-vertical:absolute;mso-position-vertical-relative:text;mso-width-percent:0;mso-height-percent:0;mso-width-relative:margin;mso-height-relative:margin;v-text-anchor:middle" o:gfxdata="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" filled="f" strokecolor="red" strokeweight="1pt"/>
             </w:pict>
           </mc:Fallback>
         </mc:AlternateContent>
@@ -2340,10 +2316,16 @@
           <w:sz w:val="24"/>
           <w:lang w:val="en-US"/>
         </w:rPr>
-        <w:t>Video thumbnail is shown in a messy way making the text break apart.</w:t>
-      </w:r>
-      <w:bookmarkStart w:id="0" w:name="_GoBack"/>
-      <w:bookmarkEnd w:id="0"/>
+        <w:t>Video thumbnail is shown in a messy way break</w:t>
+      </w:r>
+      <w:r>
+        <w:rPr>
+          <w:rFonts w:ascii="Arial" w:hAnsi="Arial" w:cs="Arial"/>
+          <w:sz w:val="24"/>
+          <w:lang w:val="en-US"/>
+        </w:rPr>
+        <w:t>ing apart the text.</w:t>
+      </w:r>
     </w:p>
     <w:p>
       <w:pPr>
@@ -2405,6 +2387,2159 @@
           </wp:inline>
         </w:drawing>
       </w:r>
+    </w:p>
+    <w:p>
+      <w:pPr>
+        <w:tabs>
+          <w:tab w:val="left" w:pos="5103"/>
+        </w:tabs>
+        <w:rPr>
+          <w:rFonts w:ascii="Arial" w:hAnsi="Arial" w:cs="Arial"/>
+          <w:sz w:val="24"/>
+          <w:lang w:val="en-US"/>
+        </w:rPr>
+      </w:pPr>
+    </w:p>
+    <w:p>
+      <w:pPr>
+        <w:tabs>
+          <w:tab w:val="left" w:pos="5103"/>
+        </w:tabs>
+        <w:rPr>
+          <w:rFonts w:ascii="Arial" w:hAnsi="Arial" w:cs="Arial"/>
+          <w:sz w:val="24"/>
+          <w:lang w:val="en-US"/>
+        </w:rPr>
+      </w:pPr>
+    </w:p>
+    <w:p>
+      <w:pPr>
+        <w:pStyle w:val="Ttulo1"/>
+        <w:shd w:val="clear" w:color="auto" w:fill="FFFFFF"/>
+        <w:spacing w:before="225" w:after="225"/>
+        <w:rPr>
+          <w:rFonts w:ascii="Arial" w:eastAsia="Times New Roman" w:hAnsi="Arial" w:cs="Arial"/>
+          <w:b/>
+          <w:color w:val="000000" w:themeColor="text1"/>
+          <w:sz w:val="26"/>
+          <w:szCs w:val="26"/>
+          <w:lang w:val="en-US"/>
+        </w:rPr>
+      </w:pPr>
+      <w:r>
+        <w:rPr>
+          <w:rFonts w:ascii="Arial" w:eastAsia="Times New Roman" w:hAnsi="Arial" w:cs="Arial"/>
+          <w:b/>
+          <w:bCs/>
+          <w:color w:val="000000" w:themeColor="text1"/>
+          <w:sz w:val="26"/>
+          <w:szCs w:val="26"/>
+          <w:lang w:val="en-US" w:eastAsia="es-MX"/>
+        </w:rPr>
+        <w:lastRenderedPageBreak/>
+        <w:t>ISSUE #10</w:t>
+      </w:r>
+      <w:r>
+        <w:rPr>
+          <w:rFonts w:ascii="Arial" w:eastAsia="Times New Roman" w:hAnsi="Arial" w:cs="Arial"/>
+          <w:b/>
+          <w:bCs/>
+          <w:color w:val="000000" w:themeColor="text1"/>
+          <w:sz w:val="26"/>
+          <w:szCs w:val="26"/>
+          <w:lang w:val="en-US" w:eastAsia="es-MX"/>
+        </w:rPr>
+        <w:t xml:space="preserve">:   </w:t>
+      </w:r>
+      <w:r>
+        <w:rPr>
+          <w:rFonts w:ascii="Arial" w:hAnsi="Arial" w:cs="Arial"/>
+          <w:b/>
+          <w:bCs/>
+          <w:color w:val="000000" w:themeColor="text1"/>
+          <w:sz w:val="26"/>
+          <w:szCs w:val="26"/>
+          <w:lang w:val="en-US"/>
+        </w:rPr>
+        <w:t>L4T2 - Topic 2: Scenario 3 - Praise</w:t>
+      </w:r>
+    </w:p>
+    <w:p>
+      <w:pPr>
+        <w:tabs>
+          <w:tab w:val="left" w:pos="5103"/>
+        </w:tabs>
+        <w:rPr>
+          <w:rFonts w:ascii="Arial" w:hAnsi="Arial" w:cs="Arial"/>
+          <w:sz w:val="24"/>
+          <w:lang w:val="en-US"/>
+        </w:rPr>
+      </w:pPr>
+      <w:r>
+        <w:rPr>
+          <w:rFonts w:ascii="Arial" w:hAnsi="Arial" w:cs="Arial"/>
+          <w:sz w:val="24"/>
+          <w:lang w:val="en-US"/>
+        </w:rPr>
+        <w:t>Too much unused space.</w:t>
+      </w:r>
+    </w:p>
+    <w:p>
+      <w:pPr>
+        <w:tabs>
+          <w:tab w:val="left" w:pos="5103"/>
+        </w:tabs>
+        <w:rPr>
+          <w:rFonts w:ascii="Arial" w:hAnsi="Arial" w:cs="Arial"/>
+          <w:sz w:val="24"/>
+          <w:lang w:val="en-US"/>
+        </w:rPr>
+      </w:pPr>
+      <w:r>
+        <w:rPr>
+          <w:rFonts w:ascii="Arial" w:hAnsi="Arial" w:cs="Arial"/>
+          <w:b/>
+          <w:bCs/>
+          <w:noProof/>
+          <w:color w:val="FF0000"/>
+          <w:sz w:val="26"/>
+          <w:szCs w:val="26"/>
+          <w:lang w:val="en-US"/>
+        </w:rPr>
+        <mc:AlternateContent>
+          <mc:Choice Requires="wps">
+            <w:drawing>
+              <wp:anchor distT="0" distB="0" distL="114300" distR="114300" simplePos="0" relativeHeight="251672576" behindDoc="0" locked="0" layoutInCell="1" allowOverlap="1" wp14:anchorId="35F101C5" wp14:editId="79DDC16C">
+                <wp:simplePos x="0" y="0"/>
+                <wp:positionH relativeFrom="column">
+                  <wp:posOffset>157649</wp:posOffset>
+                </wp:positionH>
+                <wp:positionV relativeFrom="paragraph">
+                  <wp:posOffset>368889</wp:posOffset>
+                </wp:positionV>
+                <wp:extent cx="3044283" cy="5794684"/>
+                <wp:effectExtent l="0" t="0" r="22860" b="15875"/>
+                <wp:wrapNone/>
+                <wp:docPr id="6" name="Rectángulo 6"/>
+                <wp:cNvGraphicFramePr/>
+                <a:graphic xmlns:a="http://schemas.openxmlformats.org/drawingml/2006/main">
+                  <a:graphicData uri="http://schemas.microsoft.com/office/word/2010/wordprocessingShape">
+                    <wps:wsp>
+                      <wps:cNvSpPr/>
+                      <wps:spPr>
+                        <a:xfrm>
+                          <a:off x="0" y="0"/>
+                          <a:ext cx="3044283" cy="5794684"/>
+                        </a:xfrm>
+                        <a:prstGeom prst="rect">
+                          <a:avLst/>
+                        </a:prstGeom>
+                        <a:noFill/>
+                        <a:ln>
+                          <a:solidFill>
+                            <a:srgbClr val="FF0000"/>
+                          </a:solidFill>
+                        </a:ln>
+                      </wps:spPr>
+                      <wps:style>
+                        <a:lnRef idx="2">
+                          <a:schemeClr val="accent1">
+                            <a:shade val="50000"/>
+                          </a:schemeClr>
+                        </a:lnRef>
+                        <a:fillRef idx="1">
+                          <a:schemeClr val="accent1"/>
+                        </a:fillRef>
+                        <a:effectRef idx="0">
+                          <a:schemeClr val="accent1"/>
+                        </a:effectRef>
+                        <a:fontRef idx="minor">
+                          <a:schemeClr val="lt1"/>
+                        </a:fontRef>
+                      </wps:style>
+                      <wps:bodyPr rot="0" spcFirstLastPara="0" vertOverflow="overflow" horzOverflow="overflow" vert="horz" wrap="square" lIns="91440" tIns="45720" rIns="91440" bIns="45720" numCol="1" spcCol="0" rtlCol="0" fromWordArt="0" anchor="ctr" anchorCtr="0" forceAA="0" compatLnSpc="1">
+                        <a:prstTxWarp prst="textNoShape">
+                          <a:avLst/>
+                        </a:prstTxWarp>
+                        <a:noAutofit/>
+                      </wps:bodyPr>
+                    </wps:wsp>
+                  </a:graphicData>
+                </a:graphic>
+                <wp14:sizeRelH relativeFrom="margin">
+                  <wp14:pctWidth>0</wp14:pctWidth>
+                </wp14:sizeRelH>
+                <wp14:sizeRelV relativeFrom="margin">
+                  <wp14:pctHeight>0</wp14:pctHeight>
+                </wp14:sizeRelV>
+              </wp:anchor>
+            </w:drawing>
+          </mc:Choice>
+          <mc:Fallback>
+            <w:pict>
+              <v:rect w14:anchorId="3165B85B" id="Rectángulo 6" o:spid="_x0000_s1026" style="position:absolute;margin-left:12.4pt;margin-top:29.05pt;width:239.7pt;height:456.25pt;z-index:251672576;visibility:visible;mso-wrap-style:square;mso-width-percent:0;mso-height-percent:0;mso-wrap-distance-left:9pt;mso-wrap-distance-top:0;mso-wrap-distance-right:9pt;mso-wrap-distance-bottom:0;mso-position-horizontal:absolute;mso-position-horizontal-relative:text;mso-position-vertical:absolute;mso-position-vertical-relative:text;mso-width-percent:0;mso-height-percent:0;mso-width-relative:margin;mso-height-relative:margin;v-text-anchor:middle" o:gfxdata="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" filled="f" strokecolor="red" strokeweight="1pt"/>
+            </w:pict>
+          </mc:Fallback>
+        </mc:AlternateContent>
+      </w:r>
+      <w:r>
+        <w:rPr>
+          <w:rFonts w:ascii="Arial" w:hAnsi="Arial" w:cs="Arial"/>
+          <w:noProof/>
+          <w:sz w:val="24"/>
+          <w:lang w:val="en-US"/>
+        </w:rPr>
+        <w:drawing>
+          <wp:inline distT="0" distB="0" distL="0" distR="0">
+            <wp:extent cx="5977465" cy="6163293"/>
+            <wp:effectExtent l="0" t="0" r="4445" b="9525"/>
+            <wp:docPr id="1" name="Imagen 1"/>
+            <wp:cNvGraphicFramePr>
+              <a:graphicFrameLocks xmlns:a="http://schemas.openxmlformats.org/drawingml/2006/main" noChangeAspect="1"/>
+            </wp:cNvGraphicFramePr>
+            <a:graphic xmlns:a="http://schemas.openxmlformats.org/drawingml/2006/main">
+              <a:graphicData uri="http://schemas.openxmlformats.org/drawingml/2006/picture">
+                <pic:pic xmlns:pic="http://schemas.openxmlformats.org/drawingml/2006/picture">
+                  <pic:nvPicPr>
+                    <pic:cNvPr id="1" name="51.JPG"/>
+                    <pic:cNvPicPr/>
+                  </pic:nvPicPr>
+                  <pic:blipFill>
+                    <a:blip r:embed="rId14">
+                      <a:extLst>
+                        <a:ext uri="{28A0092B-C50C-407E-A947-70E740481C1C}">
+                          <a14:useLocalDpi xmlns:a14="http://schemas.microsoft.com/office/drawing/2010/main" val="0"/>
+                        </a:ext>
+                      </a:extLst>
+                    </a:blip>
+                    <a:stretch>
+                      <a:fillRect/>
+                    </a:stretch>
+                  </pic:blipFill>
+                  <pic:spPr>
+                    <a:xfrm>
+                      <a:off x="0" y="0"/>
+                      <a:ext cx="5988684" cy="6174861"/>
+                    </a:xfrm>
+                    <a:prstGeom prst="rect">
+                      <a:avLst/>
+                    </a:prstGeom>
+                  </pic:spPr>
+                </pic:pic>
+              </a:graphicData>
+            </a:graphic>
+          </wp:inline>
+        </w:drawing>
+      </w:r>
+    </w:p>
+    <w:p>
+      <w:pPr>
+        <w:tabs>
+          <w:tab w:val="left" w:pos="5103"/>
+        </w:tabs>
+        <w:rPr>
+          <w:rFonts w:ascii="Arial" w:hAnsi="Arial" w:cs="Arial"/>
+          <w:sz w:val="24"/>
+          <w:lang w:val="en-US"/>
+        </w:rPr>
+      </w:pPr>
+    </w:p>
+    <w:p>
+      <w:pPr>
+        <w:tabs>
+          <w:tab w:val="left" w:pos="5103"/>
+        </w:tabs>
+        <w:rPr>
+          <w:rFonts w:ascii="Arial" w:hAnsi="Arial" w:cs="Arial"/>
+          <w:sz w:val="24"/>
+          <w:lang w:val="en-US"/>
+        </w:rPr>
+      </w:pPr>
+    </w:p>
+    <w:p>
+      <w:pPr>
+        <w:tabs>
+          <w:tab w:val="left" w:pos="5103"/>
+        </w:tabs>
+        <w:rPr>
+          <w:rFonts w:ascii="Arial" w:hAnsi="Arial" w:cs="Arial"/>
+          <w:sz w:val="24"/>
+          <w:lang w:val="en-US"/>
+        </w:rPr>
+      </w:pPr>
+    </w:p>
+    <w:p>
+      <w:pPr>
+        <w:tabs>
+          <w:tab w:val="left" w:pos="5103"/>
+        </w:tabs>
+        <w:rPr>
+          <w:rFonts w:ascii="Arial" w:hAnsi="Arial" w:cs="Arial"/>
+          <w:sz w:val="24"/>
+          <w:lang w:val="en-US"/>
+        </w:rPr>
+      </w:pPr>
+    </w:p>
+    <w:p>
+      <w:pPr>
+        <w:pStyle w:val="Ttulo1"/>
+        <w:shd w:val="clear" w:color="auto" w:fill="FFFFFF"/>
+        <w:spacing w:before="225" w:after="225"/>
+        <w:rPr>
+          <w:rFonts w:ascii="Arial" w:eastAsia="Times New Roman" w:hAnsi="Arial" w:cs="Arial"/>
+          <w:color w:val="000000" w:themeColor="text1"/>
+          <w:sz w:val="26"/>
+          <w:szCs w:val="26"/>
+          <w:lang w:val="en-US"/>
+        </w:rPr>
+      </w:pPr>
+      <w:r>
+        <w:rPr>
+          <w:rFonts w:ascii="Arial" w:eastAsia="Times New Roman" w:hAnsi="Arial" w:cs="Arial"/>
+          <w:b/>
+          <w:bCs/>
+          <w:color w:val="000000" w:themeColor="text1"/>
+          <w:sz w:val="26"/>
+          <w:szCs w:val="26"/>
+          <w:lang w:val="en-US" w:eastAsia="es-MX"/>
+        </w:rPr>
+        <w:lastRenderedPageBreak/>
+        <w:t>ISSUE #1</w:t>
+      </w:r>
+      <w:r>
+        <w:rPr>
+          <w:rFonts w:ascii="Arial" w:eastAsia="Times New Roman" w:hAnsi="Arial" w:cs="Arial"/>
+          <w:b/>
+          <w:bCs/>
+          <w:color w:val="000000" w:themeColor="text1"/>
+          <w:sz w:val="26"/>
+          <w:szCs w:val="26"/>
+          <w:lang w:val="en-US" w:eastAsia="es-MX"/>
+        </w:rPr>
+        <w:t>1</w:t>
+      </w:r>
+      <w:r>
+        <w:rPr>
+          <w:rFonts w:ascii="Arial" w:eastAsia="Times New Roman" w:hAnsi="Arial" w:cs="Arial"/>
+          <w:b/>
+          <w:bCs/>
+          <w:color w:val="000000" w:themeColor="text1"/>
+          <w:sz w:val="26"/>
+          <w:szCs w:val="26"/>
+          <w:lang w:val="en-US" w:eastAsia="es-MX"/>
+        </w:rPr>
+        <w:t xml:space="preserve">:   </w:t>
+      </w:r>
+      <w:r>
+        <w:rPr>
+          <w:rFonts w:ascii="Arial" w:hAnsi="Arial" w:cs="Arial"/>
+          <w:b/>
+          <w:bCs/>
+          <w:color w:val="000000" w:themeColor="text1"/>
+          <w:sz w:val="26"/>
+          <w:szCs w:val="26"/>
+          <w:lang w:val="en-US"/>
+        </w:rPr>
+        <w:t>L5T1 - Topic 1: Consequences for Misbehavior</w:t>
+      </w:r>
+    </w:p>
+    <w:p>
+      <w:pPr>
+        <w:tabs>
+          <w:tab w:val="left" w:pos="5103"/>
+        </w:tabs>
+        <w:rPr>
+          <w:rFonts w:ascii="Arial" w:hAnsi="Arial" w:cs="Arial"/>
+          <w:sz w:val="24"/>
+          <w:lang w:val="en-US"/>
+        </w:rPr>
+      </w:pPr>
+      <w:r>
+        <w:rPr>
+          <w:rFonts w:ascii="Arial" w:hAnsi="Arial" w:cs="Arial"/>
+          <w:b/>
+          <w:bCs/>
+          <w:noProof/>
+          <w:color w:val="FF0000"/>
+          <w:sz w:val="26"/>
+          <w:szCs w:val="26"/>
+          <w:lang w:val="en-US"/>
+        </w:rPr>
+        <mc:AlternateContent>
+          <mc:Choice Requires="wps">
+            <w:drawing>
+              <wp:anchor distT="0" distB="0" distL="114300" distR="114300" simplePos="0" relativeHeight="251674624" behindDoc="0" locked="0" layoutInCell="1" allowOverlap="1" wp14:anchorId="3E0DA338" wp14:editId="2C3B775B">
+                <wp:simplePos x="0" y="0"/>
+                <wp:positionH relativeFrom="margin">
+                  <wp:align>left</wp:align>
+                </wp:positionH>
+                <wp:positionV relativeFrom="paragraph">
+                  <wp:posOffset>291094</wp:posOffset>
+                </wp:positionV>
+                <wp:extent cx="1895708" cy="3401122"/>
+                <wp:effectExtent l="0" t="0" r="28575" b="27940"/>
+                <wp:wrapNone/>
+                <wp:docPr id="7" name="Rectángulo 7"/>
+                <wp:cNvGraphicFramePr/>
+                <a:graphic xmlns:a="http://schemas.openxmlformats.org/drawingml/2006/main">
+                  <a:graphicData uri="http://schemas.microsoft.com/office/word/2010/wordprocessingShape">
+                    <wps:wsp>
+                      <wps:cNvSpPr/>
+                      <wps:spPr>
+                        <a:xfrm>
+                          <a:off x="0" y="0"/>
+                          <a:ext cx="1895708" cy="3401122"/>
+                        </a:xfrm>
+                        <a:prstGeom prst="rect">
+                          <a:avLst/>
+                        </a:prstGeom>
+                        <a:noFill/>
+                        <a:ln>
+                          <a:solidFill>
+                            <a:srgbClr val="FF0000"/>
+                          </a:solidFill>
+                        </a:ln>
+                      </wps:spPr>
+                      <wps:style>
+                        <a:lnRef idx="2">
+                          <a:schemeClr val="accent1">
+                            <a:shade val="50000"/>
+                          </a:schemeClr>
+                        </a:lnRef>
+                        <a:fillRef idx="1">
+                          <a:schemeClr val="accent1"/>
+                        </a:fillRef>
+                        <a:effectRef idx="0">
+                          <a:schemeClr val="accent1"/>
+                        </a:effectRef>
+                        <a:fontRef idx="minor">
+                          <a:schemeClr val="lt1"/>
+                        </a:fontRef>
+                      </wps:style>
+                      <wps:bodyPr rot="0" spcFirstLastPara="0" vertOverflow="overflow" horzOverflow="overflow" vert="horz" wrap="square" lIns="91440" tIns="45720" rIns="91440" bIns="45720" numCol="1" spcCol="0" rtlCol="0" fromWordArt="0" anchor="ctr" anchorCtr="0" forceAA="0" compatLnSpc="1">
+                        <a:prstTxWarp prst="textNoShape">
+                          <a:avLst/>
+                        </a:prstTxWarp>
+                        <a:noAutofit/>
+                      </wps:bodyPr>
+                    </wps:wsp>
+                  </a:graphicData>
+                </a:graphic>
+                <wp14:sizeRelH relativeFrom="margin">
+                  <wp14:pctWidth>0</wp14:pctWidth>
+                </wp14:sizeRelH>
+                <wp14:sizeRelV relativeFrom="margin">
+                  <wp14:pctHeight>0</wp14:pctHeight>
+                </wp14:sizeRelV>
+              </wp:anchor>
+            </w:drawing>
+          </mc:Choice>
+          <mc:Fallback>
+            <w:pict>
+              <v:rect w14:anchorId="3810263D" id="Rectángulo 7" o:spid="_x0000_s1026" style="position:absolute;margin-left:0;margin-top:22.9pt;width:149.25pt;height:267.8pt;z-index:251674624;visibility:visible;mso-wrap-style:square;mso-width-percent:0;mso-height-percent:0;mso-wrap-distance-left:9pt;mso-wrap-distance-top:0;mso-wrap-distance-right:9pt;mso-wrap-distance-bottom:0;mso-position-horizontal:left;mso-position-horizontal-relative:margin;mso-position-vertical:absolute;mso-position-vertical-relative:text;mso-width-percent:0;mso-height-percent:0;mso-width-relative:margin;mso-height-relative:margin;v-text-anchor:middle" o:gfxdata="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" filled="f" strokecolor="red" strokeweight="1pt">
+                <w10:wrap anchorx="margin"/>
+              </v:rect>
+            </w:pict>
+          </mc:Fallback>
+        </mc:AlternateContent>
+      </w:r>
+      <w:r>
+        <w:rPr>
+          <w:rFonts w:ascii="Arial" w:hAnsi="Arial" w:cs="Arial"/>
+          <w:sz w:val="24"/>
+          <w:lang w:val="en-US"/>
+        </w:rPr>
+        <w:t>There’s no space between the image and the information.</w:t>
+      </w:r>
+    </w:p>
+    <w:p>
+      <w:pPr>
+        <w:tabs>
+          <w:tab w:val="left" w:pos="5103"/>
+        </w:tabs>
+        <w:rPr>
+          <w:rFonts w:ascii="Arial" w:hAnsi="Arial" w:cs="Arial"/>
+          <w:sz w:val="24"/>
+          <w:lang w:val="en-US"/>
+        </w:rPr>
+      </w:pPr>
+      <w:r>
+        <w:rPr>
+          <w:rFonts w:ascii="Arial" w:hAnsi="Arial" w:cs="Arial"/>
+          <w:noProof/>
+          <w:sz w:val="24"/>
+          <w:lang w:val="en-US"/>
+        </w:rPr>
+        <w:drawing>
+          <wp:inline distT="0" distB="0" distL="0" distR="0">
+            <wp:extent cx="5612130" cy="3362960"/>
+            <wp:effectExtent l="0" t="0" r="7620" b="8890"/>
+            <wp:docPr id="2" name="Imagen 2"/>
+            <wp:cNvGraphicFramePr>
+              <a:graphicFrameLocks xmlns:a="http://schemas.openxmlformats.org/drawingml/2006/main" noChangeAspect="1"/>
+            </wp:cNvGraphicFramePr>
+            <a:graphic xmlns:a="http://schemas.openxmlformats.org/drawingml/2006/main">
+              <a:graphicData uri="http://schemas.openxmlformats.org/drawingml/2006/picture">
+                <pic:pic xmlns:pic="http://schemas.openxmlformats.org/drawingml/2006/picture">
+                  <pic:nvPicPr>
+                    <pic:cNvPr id="2" name="52.JPG"/>
+                    <pic:cNvPicPr/>
+                  </pic:nvPicPr>
+                  <pic:blipFill>
+                    <a:blip r:embed="rId15">
+                      <a:extLst>
+                        <a:ext uri="{28A0092B-C50C-407E-A947-70E740481C1C}">
+                          <a14:useLocalDpi xmlns:a14="http://schemas.microsoft.com/office/drawing/2010/main" val="0"/>
+                        </a:ext>
+                      </a:extLst>
+                    </a:blip>
+                    <a:stretch>
+                      <a:fillRect/>
+                    </a:stretch>
+                  </pic:blipFill>
+                  <pic:spPr>
+                    <a:xfrm>
+                      <a:off x="0" y="0"/>
+                      <a:ext cx="5612130" cy="3362960"/>
+                    </a:xfrm>
+                    <a:prstGeom prst="rect">
+                      <a:avLst/>
+                    </a:prstGeom>
+                  </pic:spPr>
+                </pic:pic>
+              </a:graphicData>
+            </a:graphic>
+          </wp:inline>
+        </w:drawing>
+      </w:r>
+    </w:p>
+    <w:p>
+      <w:pPr>
+        <w:tabs>
+          <w:tab w:val="left" w:pos="5103"/>
+        </w:tabs>
+        <w:rPr>
+          <w:rFonts w:ascii="Arial" w:hAnsi="Arial" w:cs="Arial"/>
+          <w:sz w:val="24"/>
+          <w:lang w:val="en-US"/>
+        </w:rPr>
+      </w:pPr>
+    </w:p>
+    <w:p>
+      <w:pPr>
+        <w:pStyle w:val="Ttulo1"/>
+        <w:shd w:val="clear" w:color="auto" w:fill="FFFFFF"/>
+        <w:spacing w:before="225" w:after="225"/>
+        <w:rPr>
+          <w:rFonts w:ascii="Arial" w:eastAsia="Times New Roman" w:hAnsi="Arial" w:cs="Arial"/>
+          <w:color w:val="000000" w:themeColor="text1"/>
+          <w:sz w:val="26"/>
+          <w:szCs w:val="26"/>
+          <w:lang w:val="en-US"/>
+        </w:rPr>
+      </w:pPr>
+      <w:r>
+        <w:rPr>
+          <w:rFonts w:ascii="Arial" w:eastAsia="Times New Roman" w:hAnsi="Arial" w:cs="Arial"/>
+          <w:b/>
+          <w:bCs/>
+          <w:color w:val="000000" w:themeColor="text1"/>
+          <w:sz w:val="26"/>
+          <w:szCs w:val="26"/>
+          <w:lang w:val="en-US" w:eastAsia="es-MX"/>
+        </w:rPr>
+        <w:t>ISSUE #1</w:t>
+      </w:r>
+      <w:r>
+        <w:rPr>
+          <w:rFonts w:ascii="Arial" w:eastAsia="Times New Roman" w:hAnsi="Arial" w:cs="Arial"/>
+          <w:b/>
+          <w:bCs/>
+          <w:color w:val="000000" w:themeColor="text1"/>
+          <w:sz w:val="26"/>
+          <w:szCs w:val="26"/>
+          <w:lang w:val="en-US" w:eastAsia="es-MX"/>
+        </w:rPr>
+        <w:t>2</w:t>
+      </w:r>
+      <w:r>
+        <w:rPr>
+          <w:rFonts w:ascii="Arial" w:eastAsia="Times New Roman" w:hAnsi="Arial" w:cs="Arial"/>
+          <w:b/>
+          <w:bCs/>
+          <w:color w:val="000000" w:themeColor="text1"/>
+          <w:sz w:val="26"/>
+          <w:szCs w:val="26"/>
+          <w:lang w:val="en-US" w:eastAsia="es-MX"/>
+        </w:rPr>
+        <w:t>:</w:t>
+      </w:r>
+      <w:r>
+        <w:rPr>
+          <w:rFonts w:ascii="Arial" w:eastAsia="Times New Roman" w:hAnsi="Arial" w:cs="Arial"/>
+          <w:b/>
+          <w:bCs/>
+          <w:color w:val="000000" w:themeColor="text1"/>
+          <w:sz w:val="26"/>
+          <w:szCs w:val="26"/>
+          <w:lang w:val="en-US" w:eastAsia="es-MX"/>
+        </w:rPr>
+        <w:t xml:space="preserve">  </w:t>
+      </w:r>
+      <w:r>
+        <w:rPr>
+          <w:rFonts w:ascii="Arial" w:hAnsi="Arial" w:cs="Arial"/>
+          <w:b/>
+          <w:bCs/>
+          <w:color w:val="000000" w:themeColor="text1"/>
+          <w:sz w:val="26"/>
+          <w:szCs w:val="26"/>
+          <w:lang w:val="en-US"/>
+        </w:rPr>
+        <w:t>L5T1 - Topic 1: Consequences for Misbehavior</w:t>
+      </w:r>
+    </w:p>
+    <w:p>
+      <w:pPr>
+        <w:tabs>
+          <w:tab w:val="left" w:pos="5103"/>
+        </w:tabs>
+        <w:rPr>
+          <w:rFonts w:ascii="Arial" w:hAnsi="Arial" w:cs="Arial"/>
+          <w:sz w:val="24"/>
+          <w:lang w:val="en-US"/>
+        </w:rPr>
+      </w:pPr>
+      <w:r>
+        <w:rPr>
+          <w:rFonts w:ascii="Arial" w:hAnsi="Arial" w:cs="Arial"/>
+          <w:sz w:val="24"/>
+          <w:lang w:val="en-US"/>
+        </w:rPr>
+        <w:t xml:space="preserve">The text shown below </w:t>
+      </w:r>
+      <w:r>
+        <w:rPr>
+          <w:rFonts w:ascii="Arial" w:hAnsi="Arial" w:cs="Arial"/>
+          <w:sz w:val="24"/>
+          <w:lang w:val="en-US"/>
+        </w:rPr>
+        <w:t>refers</w:t>
+      </w:r>
+      <w:r>
+        <w:rPr>
+          <w:rFonts w:ascii="Arial" w:hAnsi="Arial" w:cs="Arial"/>
+          <w:sz w:val="24"/>
+          <w:lang w:val="en-US"/>
+        </w:rPr>
+        <w:t xml:space="preserve"> to a </w:t>
+      </w:r>
+      <w:r>
+        <w:rPr>
+          <w:rFonts w:ascii="Arial" w:hAnsi="Arial" w:cs="Arial"/>
+          <w:sz w:val="24"/>
+          <w:lang w:val="en-US"/>
+        </w:rPr>
+        <w:t xml:space="preserve">list which is linked by the word </w:t>
+      </w:r>
+      <w:r>
+        <w:rPr>
+          <w:rFonts w:ascii="Arial" w:hAnsi="Arial" w:cs="Arial"/>
+          <w:sz w:val="24"/>
+          <w:u w:val="single"/>
+          <w:lang w:val="en-US"/>
+        </w:rPr>
+        <w:t>few</w:t>
+      </w:r>
+      <w:r>
+        <w:rPr>
+          <w:rFonts w:ascii="Arial" w:hAnsi="Arial" w:cs="Arial"/>
+          <w:sz w:val="24"/>
+          <w:lang w:val="en-US"/>
+        </w:rPr>
+        <w:t xml:space="preserve"> in the last sentence but it doesn’t work as a </w:t>
+      </w:r>
+      <w:r>
+        <w:rPr>
+          <w:rFonts w:ascii="Arial" w:hAnsi="Arial" w:cs="Arial"/>
+          <w:i/>
+          <w:sz w:val="24"/>
+          <w:lang w:val="en-US"/>
+        </w:rPr>
+        <w:t>link</w:t>
+      </w:r>
+      <w:r>
+        <w:rPr>
+          <w:rFonts w:ascii="Arial" w:hAnsi="Arial" w:cs="Arial"/>
+          <w:sz w:val="24"/>
+          <w:lang w:val="en-US"/>
+        </w:rPr>
+        <w:t xml:space="preserve"> or URL.</w:t>
+      </w:r>
+    </w:p>
+    <w:p>
+      <w:pPr>
+        <w:tabs>
+          <w:tab w:val="left" w:pos="5103"/>
+        </w:tabs>
+        <w:rPr>
+          <w:rFonts w:ascii="Arial" w:hAnsi="Arial" w:cs="Arial"/>
+          <w:sz w:val="24"/>
+          <w:lang w:val="en-US"/>
+        </w:rPr>
+      </w:pPr>
+      <w:r>
+        <w:rPr>
+          <w:rFonts w:ascii="Arial" w:hAnsi="Arial" w:cs="Arial"/>
+          <w:b/>
+          <w:bCs/>
+          <w:noProof/>
+          <w:color w:val="FF0000"/>
+          <w:sz w:val="26"/>
+          <w:szCs w:val="26"/>
+          <w:lang w:val="en-US"/>
+        </w:rPr>
+        <mc:AlternateContent>
+          <mc:Choice Requires="wps">
+            <w:drawing>
+              <wp:anchor distT="0" distB="0" distL="114300" distR="114300" simplePos="0" relativeHeight="251676672" behindDoc="0" locked="0" layoutInCell="1" allowOverlap="1" wp14:anchorId="5497CC73" wp14:editId="5E8B2AF2">
+                <wp:simplePos x="0" y="0"/>
+                <wp:positionH relativeFrom="margin">
+                  <wp:align>left</wp:align>
+                </wp:positionH>
+                <wp:positionV relativeFrom="paragraph">
+                  <wp:posOffset>394320</wp:posOffset>
+                </wp:positionV>
+                <wp:extent cx="568712" cy="379141"/>
+                <wp:effectExtent l="0" t="0" r="22225" b="20955"/>
+                <wp:wrapNone/>
+                <wp:docPr id="8" name="Rectángulo 8"/>
+                <wp:cNvGraphicFramePr/>
+                <a:graphic xmlns:a="http://schemas.openxmlformats.org/drawingml/2006/main">
+                  <a:graphicData uri="http://schemas.microsoft.com/office/word/2010/wordprocessingShape">
+                    <wps:wsp>
+                      <wps:cNvSpPr/>
+                      <wps:spPr>
+                        <a:xfrm>
+                          <a:off x="0" y="0"/>
+                          <a:ext cx="568712" cy="379141"/>
+                        </a:xfrm>
+                        <a:prstGeom prst="rect">
+                          <a:avLst/>
+                        </a:prstGeom>
+                        <a:noFill/>
+                        <a:ln>
+                          <a:solidFill>
+                            <a:srgbClr val="FF0000"/>
+                          </a:solidFill>
+                        </a:ln>
+                      </wps:spPr>
+                      <wps:style>
+                        <a:lnRef idx="2">
+                          <a:schemeClr val="accent1">
+                            <a:shade val="50000"/>
+                          </a:schemeClr>
+                        </a:lnRef>
+                        <a:fillRef idx="1">
+                          <a:schemeClr val="accent1"/>
+                        </a:fillRef>
+                        <a:effectRef idx="0">
+                          <a:schemeClr val="accent1"/>
+                        </a:effectRef>
+                        <a:fontRef idx="minor">
+                          <a:schemeClr val="lt1"/>
+                        </a:fontRef>
+                      </wps:style>
+                      <wps:bodyPr rot="0" spcFirstLastPara="0" vertOverflow="overflow" horzOverflow="overflow" vert="horz" wrap="square" lIns="91440" tIns="45720" rIns="91440" bIns="45720" numCol="1" spcCol="0" rtlCol="0" fromWordArt="0" anchor="ctr" anchorCtr="0" forceAA="0" compatLnSpc="1">
+                        <a:prstTxWarp prst="textNoShape">
+                          <a:avLst/>
+                        </a:prstTxWarp>
+                        <a:noAutofit/>
+                      </wps:bodyPr>
+                    </wps:wsp>
+                  </a:graphicData>
+                </a:graphic>
+                <wp14:sizeRelH relativeFrom="margin">
+                  <wp14:pctWidth>0</wp14:pctWidth>
+                </wp14:sizeRelH>
+                <wp14:sizeRelV relativeFrom="margin">
+                  <wp14:pctHeight>0</wp14:pctHeight>
+                </wp14:sizeRelV>
+              </wp:anchor>
+            </w:drawing>
+          </mc:Choice>
+          <mc:Fallback>
+            <w:pict>
+              <v:rect w14:anchorId="22E4C972" id="Rectángulo 8" o:spid="_x0000_s1026" style="position:absolute;margin-left:0;margin-top:31.05pt;width:44.8pt;height:29.85pt;z-index:251676672;visibility:visible;mso-wrap-style:square;mso-width-percent:0;mso-height-percent:0;mso-wrap-distance-left:9pt;mso-wrap-distance-top:0;mso-wrap-distance-right:9pt;mso-wrap-distance-bottom:0;mso-position-horizontal:left;mso-position-horizontal-relative:margin;mso-position-vertical:absolute;mso-position-vertical-relative:text;mso-width-percent:0;mso-height-percent:0;mso-width-relative:margin;mso-height-relative:margin;v-text-anchor:middle" o:gfxdata="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" filled="f" strokecolor="red" strokeweight="1pt">
+                <w10:wrap anchorx="margin"/>
+              </v:rect>
+            </w:pict>
+          </mc:Fallback>
+        </mc:AlternateContent>
+      </w:r>
+      <w:r>
+        <w:rPr>
+          <w:rFonts w:ascii="Arial" w:hAnsi="Arial" w:cs="Arial"/>
+          <w:noProof/>
+          <w:sz w:val="24"/>
+          <w:lang w:val="en-US"/>
+        </w:rPr>
+        <w:drawing>
+          <wp:inline distT="0" distB="0" distL="0" distR="0">
+            <wp:extent cx="5612130" cy="710565"/>
+            <wp:effectExtent l="0" t="0" r="7620" b="0"/>
+            <wp:docPr id="3" name="Imagen 3"/>
+            <wp:cNvGraphicFramePr>
+              <a:graphicFrameLocks xmlns:a="http://schemas.openxmlformats.org/drawingml/2006/main" noChangeAspect="1"/>
+            </wp:cNvGraphicFramePr>
+            <a:graphic xmlns:a="http://schemas.openxmlformats.org/drawingml/2006/main">
+              <a:graphicData uri="http://schemas.openxmlformats.org/drawingml/2006/picture">
+                <pic:pic xmlns:pic="http://schemas.openxmlformats.org/drawingml/2006/picture">
+                  <pic:nvPicPr>
+                    <pic:cNvPr id="3" name="53.JPG"/>
+                    <pic:cNvPicPr/>
+                  </pic:nvPicPr>
+                  <pic:blipFill>
+                    <a:blip r:embed="rId16">
+                      <a:extLst>
+                        <a:ext uri="{28A0092B-C50C-407E-A947-70E740481C1C}">
+                          <a14:useLocalDpi xmlns:a14="http://schemas.microsoft.com/office/drawing/2010/main" val="0"/>
+                        </a:ext>
+                      </a:extLst>
+                    </a:blip>
+                    <a:stretch>
+                      <a:fillRect/>
+                    </a:stretch>
+                  </pic:blipFill>
+                  <pic:spPr>
+                    <a:xfrm>
+                      <a:off x="0" y="0"/>
+                      <a:ext cx="5612130" cy="710565"/>
+                    </a:xfrm>
+                    <a:prstGeom prst="rect">
+                      <a:avLst/>
+                    </a:prstGeom>
+                  </pic:spPr>
+                </pic:pic>
+              </a:graphicData>
+            </a:graphic>
+          </wp:inline>
+        </w:drawing>
+      </w:r>
+    </w:p>
+    <w:p>
+      <w:pPr>
+        <w:tabs>
+          <w:tab w:val="left" w:pos="5103"/>
+        </w:tabs>
+        <w:rPr>
+          <w:rFonts w:ascii="Arial" w:hAnsi="Arial" w:cs="Arial"/>
+          <w:sz w:val="24"/>
+          <w:lang w:val="en-US"/>
+        </w:rPr>
+      </w:pPr>
+    </w:p>
+    <w:p>
+      <w:pPr>
+        <w:tabs>
+          <w:tab w:val="left" w:pos="5103"/>
+        </w:tabs>
+        <w:rPr>
+          <w:rFonts w:ascii="Arial" w:hAnsi="Arial" w:cs="Arial"/>
+          <w:sz w:val="24"/>
+          <w:lang w:val="en-US"/>
+        </w:rPr>
+      </w:pPr>
+    </w:p>
+    <w:p>
+      <w:pPr>
+        <w:tabs>
+          <w:tab w:val="left" w:pos="5103"/>
+        </w:tabs>
+        <w:rPr>
+          <w:rFonts w:ascii="Arial" w:hAnsi="Arial" w:cs="Arial"/>
+          <w:sz w:val="24"/>
+          <w:lang w:val="en-US"/>
+        </w:rPr>
+      </w:pPr>
+    </w:p>
+    <w:p>
+      <w:pPr>
+        <w:tabs>
+          <w:tab w:val="left" w:pos="5103"/>
+        </w:tabs>
+        <w:rPr>
+          <w:rFonts w:ascii="Arial" w:hAnsi="Arial" w:cs="Arial"/>
+          <w:sz w:val="24"/>
+          <w:lang w:val="en-US"/>
+        </w:rPr>
+      </w:pPr>
+    </w:p>
+    <w:p>
+      <w:pPr>
+        <w:tabs>
+          <w:tab w:val="left" w:pos="5103"/>
+        </w:tabs>
+        <w:rPr>
+          <w:rFonts w:ascii="Arial" w:hAnsi="Arial" w:cs="Arial"/>
+          <w:sz w:val="24"/>
+          <w:lang w:val="en-US"/>
+        </w:rPr>
+      </w:pPr>
+    </w:p>
+    <w:p>
+      <w:pPr>
+        <w:tabs>
+          <w:tab w:val="left" w:pos="5103"/>
+        </w:tabs>
+        <w:rPr>
+          <w:rFonts w:ascii="Arial" w:hAnsi="Arial" w:cs="Arial"/>
+          <w:sz w:val="24"/>
+          <w:lang w:val="en-US"/>
+        </w:rPr>
+      </w:pPr>
+    </w:p>
+    <w:p>
+      <w:pPr>
+        <w:tabs>
+          <w:tab w:val="left" w:pos="5103"/>
+        </w:tabs>
+        <w:rPr>
+          <w:rFonts w:ascii="Arial" w:hAnsi="Arial" w:cs="Arial"/>
+          <w:sz w:val="24"/>
+          <w:lang w:val="en-US"/>
+        </w:rPr>
+      </w:pPr>
+    </w:p>
+    <w:p>
+      <w:pPr>
+        <w:pStyle w:val="Ttulo1"/>
+        <w:shd w:val="clear" w:color="auto" w:fill="FFFFFF"/>
+        <w:spacing w:before="225" w:after="225"/>
+        <w:rPr>
+          <w:rFonts w:ascii="Arial" w:eastAsia="Times New Roman" w:hAnsi="Arial" w:cs="Arial"/>
+          <w:color w:val="000000" w:themeColor="text1"/>
+          <w:sz w:val="26"/>
+          <w:szCs w:val="26"/>
+          <w:lang w:val="en-US"/>
+        </w:rPr>
+      </w:pPr>
+      <w:r>
+        <w:rPr>
+          <w:rFonts w:ascii="Arial" w:eastAsia="Times New Roman" w:hAnsi="Arial" w:cs="Arial"/>
+          <w:b/>
+          <w:bCs/>
+          <w:color w:val="000000" w:themeColor="text1"/>
+          <w:sz w:val="26"/>
+          <w:szCs w:val="26"/>
+          <w:lang w:val="en-US" w:eastAsia="es-MX"/>
+        </w:rPr>
+        <w:lastRenderedPageBreak/>
+        <w:t>ISSUE #1</w:t>
+      </w:r>
+      <w:r>
+        <w:rPr>
+          <w:rFonts w:ascii="Arial" w:eastAsia="Times New Roman" w:hAnsi="Arial" w:cs="Arial"/>
+          <w:b/>
+          <w:bCs/>
+          <w:color w:val="000000" w:themeColor="text1"/>
+          <w:sz w:val="26"/>
+          <w:szCs w:val="26"/>
+          <w:lang w:val="en-US" w:eastAsia="es-MX"/>
+        </w:rPr>
+        <w:t>3</w:t>
+      </w:r>
+      <w:r>
+        <w:rPr>
+          <w:rFonts w:ascii="Arial" w:eastAsia="Times New Roman" w:hAnsi="Arial" w:cs="Arial"/>
+          <w:b/>
+          <w:bCs/>
+          <w:color w:val="000000" w:themeColor="text1"/>
+          <w:sz w:val="26"/>
+          <w:szCs w:val="26"/>
+          <w:lang w:val="en-US" w:eastAsia="es-MX"/>
+        </w:rPr>
+        <w:t xml:space="preserve">:  </w:t>
+      </w:r>
+      <w:r>
+        <w:rPr>
+          <w:rFonts w:ascii="Arial" w:hAnsi="Arial" w:cs="Arial"/>
+          <w:b/>
+          <w:bCs/>
+          <w:color w:val="000000" w:themeColor="text1"/>
+          <w:sz w:val="26"/>
+          <w:szCs w:val="26"/>
+          <w:lang w:val="en-US"/>
+        </w:rPr>
+        <w:t>L5T2 - Topic 2: Scenario 4 - Discipline</w:t>
+      </w:r>
+    </w:p>
+    <w:p>
+      <w:pPr>
+        <w:tabs>
+          <w:tab w:val="left" w:pos="5103"/>
+        </w:tabs>
+        <w:rPr>
+          <w:rFonts w:ascii="Arial" w:hAnsi="Arial" w:cs="Arial"/>
+          <w:sz w:val="24"/>
+          <w:lang w:val="en-US"/>
+        </w:rPr>
+      </w:pPr>
+      <w:r>
+        <w:rPr>
+          <w:rFonts w:ascii="Arial" w:hAnsi="Arial" w:cs="Arial"/>
+          <w:sz w:val="24"/>
+          <w:lang w:val="en-US"/>
+        </w:rPr>
+        <w:t>There’s no space between the image and the info.</w:t>
+      </w:r>
+    </w:p>
+    <w:p>
+      <w:pPr>
+        <w:tabs>
+          <w:tab w:val="left" w:pos="5103"/>
+        </w:tabs>
+        <w:rPr>
+          <w:rFonts w:ascii="Arial" w:hAnsi="Arial" w:cs="Arial"/>
+          <w:sz w:val="24"/>
+          <w:lang w:val="en-US"/>
+        </w:rPr>
+      </w:pPr>
+      <w:r>
+        <w:rPr>
+          <w:rFonts w:ascii="Arial" w:hAnsi="Arial" w:cs="Arial"/>
+          <w:b/>
+          <w:bCs/>
+          <w:noProof/>
+          <w:color w:val="FF0000"/>
+          <w:sz w:val="26"/>
+          <w:szCs w:val="26"/>
+          <w:lang w:val="en-US"/>
+        </w:rPr>
+        <mc:AlternateContent>
+          <mc:Choice Requires="wps">
+            <w:drawing>
+              <wp:anchor distT="0" distB="0" distL="114300" distR="114300" simplePos="0" relativeHeight="251678720" behindDoc="0" locked="0" layoutInCell="1" allowOverlap="1" wp14:anchorId="2B115940" wp14:editId="5399AE56">
+                <wp:simplePos x="0" y="0"/>
+                <wp:positionH relativeFrom="margin">
+                  <wp:posOffset>34987</wp:posOffset>
+                </wp:positionH>
+                <wp:positionV relativeFrom="paragraph">
+                  <wp:posOffset>402342</wp:posOffset>
+                </wp:positionV>
+                <wp:extent cx="2720898" cy="3144644"/>
+                <wp:effectExtent l="0" t="0" r="22860" b="17780"/>
+                <wp:wrapNone/>
+                <wp:docPr id="9" name="Rectángulo 9"/>
+                <wp:cNvGraphicFramePr/>
+                <a:graphic xmlns:a="http://schemas.openxmlformats.org/drawingml/2006/main">
+                  <a:graphicData uri="http://schemas.microsoft.com/office/word/2010/wordprocessingShape">
+                    <wps:wsp>
+                      <wps:cNvSpPr/>
+                      <wps:spPr>
+                        <a:xfrm>
+                          <a:off x="0" y="0"/>
+                          <a:ext cx="2720898" cy="3144644"/>
+                        </a:xfrm>
+                        <a:prstGeom prst="rect">
+                          <a:avLst/>
+                        </a:prstGeom>
+                        <a:noFill/>
+                        <a:ln>
+                          <a:solidFill>
+                            <a:srgbClr val="FF0000"/>
+                          </a:solidFill>
+                        </a:ln>
+                      </wps:spPr>
+                      <wps:style>
+                        <a:lnRef idx="2">
+                          <a:schemeClr val="accent1">
+                            <a:shade val="50000"/>
+                          </a:schemeClr>
+                        </a:lnRef>
+                        <a:fillRef idx="1">
+                          <a:schemeClr val="accent1"/>
+                        </a:fillRef>
+                        <a:effectRef idx="0">
+                          <a:schemeClr val="accent1"/>
+                        </a:effectRef>
+                        <a:fontRef idx="minor">
+                          <a:schemeClr val="lt1"/>
+                        </a:fontRef>
+                      </wps:style>
+                      <wps:bodyPr rot="0" spcFirstLastPara="0" vertOverflow="overflow" horzOverflow="overflow" vert="horz" wrap="square" lIns="91440" tIns="45720" rIns="91440" bIns="45720" numCol="1" spcCol="0" rtlCol="0" fromWordArt="0" anchor="ctr" anchorCtr="0" forceAA="0" compatLnSpc="1">
+                        <a:prstTxWarp prst="textNoShape">
+                          <a:avLst/>
+                        </a:prstTxWarp>
+                        <a:noAutofit/>
+                      </wps:bodyPr>
+                    </wps:wsp>
+                  </a:graphicData>
+                </a:graphic>
+                <wp14:sizeRelH relativeFrom="margin">
+                  <wp14:pctWidth>0</wp14:pctWidth>
+                </wp14:sizeRelH>
+                <wp14:sizeRelV relativeFrom="margin">
+                  <wp14:pctHeight>0</wp14:pctHeight>
+                </wp14:sizeRelV>
+              </wp:anchor>
+            </w:drawing>
+          </mc:Choice>
+          <mc:Fallback>
+            <w:pict>
+              <v:rect w14:anchorId="705220C8" id="Rectángulo 9" o:spid="_x0000_s1026" style="position:absolute;margin-left:2.75pt;margin-top:31.7pt;width:214.25pt;height:247.6pt;z-index:251678720;visibility:visible;mso-wrap-style:square;mso-width-percent:0;mso-height-percent:0;mso-wrap-distance-left:9pt;mso-wrap-distance-top:0;mso-wrap-distance-right:9pt;mso-wrap-distance-bottom:0;mso-position-horizontal:absolute;mso-position-horizontal-relative:margin;mso-position-vertical:absolute;mso-position-vertical-relative:text;mso-width-percent:0;mso-height-percent:0;mso-width-relative:margin;mso-height-relative:margin;v-text-anchor:middle" o:gfxdata="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" filled="f" strokecolor="red" strokeweight="1pt">
+                <w10:wrap anchorx="margin"/>
+              </v:rect>
+            </w:pict>
+          </mc:Fallback>
+        </mc:AlternateContent>
+      </w:r>
+      <w:r>
+        <w:rPr>
+          <w:rFonts w:ascii="Arial" w:hAnsi="Arial" w:cs="Arial"/>
+          <w:noProof/>
+          <w:sz w:val="24"/>
+          <w:lang w:val="en-US"/>
+        </w:rPr>
+        <w:drawing>
+          <wp:inline distT="0" distB="0" distL="0" distR="0">
+            <wp:extent cx="5612130" cy="3523615"/>
+            <wp:effectExtent l="0" t="0" r="7620" b="635"/>
+            <wp:docPr id="4" name="Imagen 4"/>
+            <wp:cNvGraphicFramePr>
+              <a:graphicFrameLocks xmlns:a="http://schemas.openxmlformats.org/drawingml/2006/main" noChangeAspect="1"/>
+            </wp:cNvGraphicFramePr>
+            <a:graphic xmlns:a="http://schemas.openxmlformats.org/drawingml/2006/main">
+              <a:graphicData uri="http://schemas.openxmlformats.org/drawingml/2006/picture">
+                <pic:pic xmlns:pic="http://schemas.openxmlformats.org/drawingml/2006/picture">
+                  <pic:nvPicPr>
+                    <pic:cNvPr id="4" name="54.JPG"/>
+                    <pic:cNvPicPr/>
+                  </pic:nvPicPr>
+                  <pic:blipFill>
+                    <a:blip r:embed="rId17">
+                      <a:extLst>
+                        <a:ext uri="{28A0092B-C50C-407E-A947-70E740481C1C}">
+                          <a14:useLocalDpi xmlns:a14="http://schemas.microsoft.com/office/drawing/2010/main" val="0"/>
+                        </a:ext>
+                      </a:extLst>
+                    </a:blip>
+                    <a:stretch>
+                      <a:fillRect/>
+                    </a:stretch>
+                  </pic:blipFill>
+                  <pic:spPr>
+                    <a:xfrm>
+                      <a:off x="0" y="0"/>
+                      <a:ext cx="5612130" cy="3523615"/>
+                    </a:xfrm>
+                    <a:prstGeom prst="rect">
+                      <a:avLst/>
+                    </a:prstGeom>
+                  </pic:spPr>
+                </pic:pic>
+              </a:graphicData>
+            </a:graphic>
+          </wp:inline>
+        </w:drawing>
+      </w:r>
+    </w:p>
+    <w:p>
+      <w:pPr>
+        <w:tabs>
+          <w:tab w:val="left" w:pos="5103"/>
+        </w:tabs>
+        <w:rPr>
+          <w:rFonts w:ascii="Arial" w:hAnsi="Arial" w:cs="Arial"/>
+          <w:sz w:val="24"/>
+          <w:lang w:val="en-US"/>
+        </w:rPr>
+      </w:pPr>
+    </w:p>
+    <w:p>
+      <w:pPr>
+        <w:pStyle w:val="Ttulo1"/>
+        <w:shd w:val="clear" w:color="auto" w:fill="FFFFFF"/>
+        <w:spacing w:before="225" w:after="225"/>
+        <w:rPr>
+          <w:rFonts w:ascii="Arial" w:eastAsia="Times New Roman" w:hAnsi="Arial" w:cs="Arial"/>
+          <w:color w:val="000000" w:themeColor="text1"/>
+          <w:sz w:val="26"/>
+          <w:szCs w:val="26"/>
+          <w:lang w:val="en-US"/>
+        </w:rPr>
+      </w:pPr>
+      <w:r>
+        <w:rPr>
+          <w:rFonts w:ascii="Arial" w:eastAsia="Times New Roman" w:hAnsi="Arial" w:cs="Arial"/>
+          <w:b/>
+          <w:bCs/>
+          <w:color w:val="000000" w:themeColor="text1"/>
+          <w:sz w:val="26"/>
+          <w:szCs w:val="26"/>
+          <w:lang w:val="en-US" w:eastAsia="es-MX"/>
+        </w:rPr>
+        <w:t>ISSUE #1</w:t>
+      </w:r>
+      <w:r>
+        <w:rPr>
+          <w:rFonts w:ascii="Arial" w:eastAsia="Times New Roman" w:hAnsi="Arial" w:cs="Arial"/>
+          <w:b/>
+          <w:bCs/>
+          <w:color w:val="000000" w:themeColor="text1"/>
+          <w:sz w:val="26"/>
+          <w:szCs w:val="26"/>
+          <w:lang w:val="en-US" w:eastAsia="es-MX"/>
+        </w:rPr>
+        <w:t>4</w:t>
+      </w:r>
+      <w:r>
+        <w:rPr>
+          <w:rFonts w:ascii="Arial" w:eastAsia="Times New Roman" w:hAnsi="Arial" w:cs="Arial"/>
+          <w:b/>
+          <w:bCs/>
+          <w:color w:val="000000" w:themeColor="text1"/>
+          <w:sz w:val="26"/>
+          <w:szCs w:val="26"/>
+          <w:lang w:val="en-US" w:eastAsia="es-MX"/>
+        </w:rPr>
+        <w:t xml:space="preserve">:  </w:t>
+      </w:r>
+      <w:r>
+        <w:rPr>
+          <w:rFonts w:ascii="Arial" w:hAnsi="Arial" w:cs="Arial"/>
+          <w:b/>
+          <w:bCs/>
+          <w:color w:val="000000" w:themeColor="text1"/>
+          <w:sz w:val="26"/>
+          <w:szCs w:val="26"/>
+          <w:lang w:val="en-US"/>
+        </w:rPr>
+        <w:t>L6T1 - Topic 1: Engaged Learning</w:t>
+      </w:r>
+    </w:p>
+    <w:p>
+      <w:pPr>
+        <w:tabs>
+          <w:tab w:val="left" w:pos="5103"/>
+        </w:tabs>
+        <w:rPr>
+          <w:rFonts w:ascii="Arial" w:hAnsi="Arial" w:cs="Arial"/>
+          <w:sz w:val="24"/>
+          <w:lang w:val="en-US"/>
+        </w:rPr>
+      </w:pPr>
+      <w:r>
+        <w:rPr>
+          <w:rFonts w:ascii="Arial" w:hAnsi="Arial" w:cs="Arial"/>
+          <w:sz w:val="24"/>
+          <w:lang w:val="en-US"/>
+        </w:rPr>
+        <w:t xml:space="preserve">Unclear use of </w:t>
+      </w:r>
+      <w:proofErr w:type="gramStart"/>
+      <w:r>
+        <w:rPr>
+          <w:rFonts w:ascii="Arial" w:hAnsi="Arial" w:cs="Arial"/>
+          <w:sz w:val="24"/>
+          <w:lang w:val="en-US"/>
+        </w:rPr>
+        <w:t>“</w:t>
+      </w:r>
+      <w:r>
+        <w:rPr>
+          <w:rFonts w:ascii="Arial" w:hAnsi="Arial" w:cs="Arial"/>
+          <w:sz w:val="24"/>
+          <w:lang w:val="en-US"/>
+        </w:rPr>
+        <w:t>( )</w:t>
+      </w:r>
+      <w:proofErr w:type="gramEnd"/>
+      <w:r>
+        <w:rPr>
+          <w:rFonts w:ascii="Arial" w:hAnsi="Arial" w:cs="Arial"/>
+          <w:sz w:val="24"/>
+          <w:lang w:val="en-US"/>
+        </w:rPr>
+        <w:t xml:space="preserve">“ in the first paragraph and the </w:t>
+      </w:r>
+      <w:r>
+        <w:rPr>
+          <w:rFonts w:ascii="Arial" w:hAnsi="Arial" w:cs="Arial"/>
+          <w:sz w:val="24"/>
+          <w:lang w:val="en-US"/>
+        </w:rPr>
+        <w:t>wrong use of a capital letter “(This day in history)”.</w:t>
+      </w:r>
+    </w:p>
+    <w:p>
+      <w:pPr>
+        <w:tabs>
+          <w:tab w:val="left" w:pos="5103"/>
+        </w:tabs>
+        <w:rPr>
+          <w:rFonts w:ascii="Arial" w:hAnsi="Arial" w:cs="Arial"/>
+          <w:sz w:val="24"/>
+          <w:lang w:val="en-US"/>
+        </w:rPr>
+      </w:pPr>
+      <w:r>
+        <w:rPr>
+          <w:rFonts w:ascii="Arial" w:hAnsi="Arial" w:cs="Arial"/>
+          <w:b/>
+          <w:bCs/>
+          <w:noProof/>
+          <w:color w:val="FF0000"/>
+          <w:sz w:val="26"/>
+          <w:szCs w:val="26"/>
+          <w:lang w:val="en-US"/>
+        </w:rPr>
+        <mc:AlternateContent>
+          <mc:Choice Requires="wps">
+            <w:drawing>
+              <wp:anchor distT="0" distB="0" distL="114300" distR="114300" simplePos="0" relativeHeight="251682816" behindDoc="0" locked="0" layoutInCell="1" allowOverlap="1" wp14:anchorId="01D18494" wp14:editId="5DD7DD1B">
+                <wp:simplePos x="0" y="0"/>
+                <wp:positionH relativeFrom="margin">
+                  <wp:posOffset>3949065</wp:posOffset>
+                </wp:positionH>
+                <wp:positionV relativeFrom="paragraph">
+                  <wp:posOffset>496666</wp:posOffset>
+                </wp:positionV>
+                <wp:extent cx="833377" cy="133109"/>
+                <wp:effectExtent l="0" t="0" r="24130" b="19685"/>
+                <wp:wrapNone/>
+                <wp:docPr id="11" name="Rectángulo 11"/>
+                <wp:cNvGraphicFramePr/>
+                <a:graphic xmlns:a="http://schemas.openxmlformats.org/drawingml/2006/main">
+                  <a:graphicData uri="http://schemas.microsoft.com/office/word/2010/wordprocessingShape">
+                    <wps:wsp>
+                      <wps:cNvSpPr/>
+                      <wps:spPr>
+                        <a:xfrm>
+                          <a:off x="0" y="0"/>
+                          <a:ext cx="833377" cy="133109"/>
+                        </a:xfrm>
+                        <a:prstGeom prst="rect">
+                          <a:avLst/>
+                        </a:prstGeom>
+                        <a:noFill/>
+                        <a:ln>
+                          <a:solidFill>
+                            <a:srgbClr val="FF0000"/>
+                          </a:solidFill>
+                        </a:ln>
+                      </wps:spPr>
+                      <wps:style>
+                        <a:lnRef idx="2">
+                          <a:schemeClr val="accent1">
+                            <a:shade val="50000"/>
+                          </a:schemeClr>
+                        </a:lnRef>
+                        <a:fillRef idx="1">
+                          <a:schemeClr val="accent1"/>
+                        </a:fillRef>
+                        <a:effectRef idx="0">
+                          <a:schemeClr val="accent1"/>
+                        </a:effectRef>
+                        <a:fontRef idx="minor">
+                          <a:schemeClr val="lt1"/>
+                        </a:fontRef>
+                      </wps:style>
+                      <wps:bodyPr rot="0" spcFirstLastPara="0" vertOverflow="overflow" horzOverflow="overflow" vert="horz" wrap="square" lIns="91440" tIns="45720" rIns="91440" bIns="45720" numCol="1" spcCol="0" rtlCol="0" fromWordArt="0" anchor="ctr" anchorCtr="0" forceAA="0" compatLnSpc="1">
+                        <a:prstTxWarp prst="textNoShape">
+                          <a:avLst/>
+                        </a:prstTxWarp>
+                        <a:noAutofit/>
+                      </wps:bodyPr>
+                    </wps:wsp>
+                  </a:graphicData>
+                </a:graphic>
+                <wp14:sizeRelH relativeFrom="margin">
+                  <wp14:pctWidth>0</wp14:pctWidth>
+                </wp14:sizeRelH>
+                <wp14:sizeRelV relativeFrom="margin">
+                  <wp14:pctHeight>0</wp14:pctHeight>
+                </wp14:sizeRelV>
+              </wp:anchor>
+            </w:drawing>
+          </mc:Choice>
+          <mc:Fallback>
+            <w:pict>
+              <v:rect w14:anchorId="4B27F3FB" id="Rectángulo 11" o:spid="_x0000_s1026" style="position:absolute;margin-left:310.95pt;margin-top:39.1pt;width:65.6pt;height:10.5pt;z-index:251682816;visibility:visible;mso-wrap-style:square;mso-width-percent:0;mso-height-percent:0;mso-wrap-distance-left:9pt;mso-wrap-distance-top:0;mso-wrap-distance-right:9pt;mso-wrap-distance-bottom:0;mso-position-horizontal:absolute;mso-position-horizontal-relative:margin;mso-position-vertical:absolute;mso-position-vertical-relative:text;mso-width-percent:0;mso-height-percent:0;mso-width-relative:margin;mso-height-relative:margin;v-text-anchor:middle" o:gfxdata="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" filled="f" strokecolor="red" strokeweight="1pt">
+                <w10:wrap anchorx="margin"/>
+              </v:rect>
+            </w:pict>
+          </mc:Fallback>
+        </mc:AlternateContent>
+      </w:r>
+      <w:r>
+        <w:rPr>
+          <w:rFonts w:ascii="Arial" w:hAnsi="Arial" w:cs="Arial"/>
+          <w:b/>
+          <w:bCs/>
+          <w:noProof/>
+          <w:color w:val="FF0000"/>
+          <w:sz w:val="26"/>
+          <w:szCs w:val="26"/>
+          <w:lang w:val="en-US"/>
+        </w:rPr>
+        <mc:AlternateContent>
+          <mc:Choice Requires="wps">
+            <w:drawing>
+              <wp:anchor distT="0" distB="0" distL="114300" distR="114300" simplePos="0" relativeHeight="251680768" behindDoc="0" locked="0" layoutInCell="1" allowOverlap="1" wp14:anchorId="323610DD" wp14:editId="5F31B684">
+                <wp:simplePos x="0" y="0"/>
+                <wp:positionH relativeFrom="margin">
+                  <wp:posOffset>4608822</wp:posOffset>
+                </wp:positionH>
+                <wp:positionV relativeFrom="paragraph">
+                  <wp:posOffset>380920</wp:posOffset>
+                </wp:positionV>
+                <wp:extent cx="758142" cy="156258"/>
+                <wp:effectExtent l="0" t="0" r="23495" b="15240"/>
+                <wp:wrapNone/>
+                <wp:docPr id="10" name="Rectángulo 10"/>
+                <wp:cNvGraphicFramePr/>
+                <a:graphic xmlns:a="http://schemas.openxmlformats.org/drawingml/2006/main">
+                  <a:graphicData uri="http://schemas.microsoft.com/office/word/2010/wordprocessingShape">
+                    <wps:wsp>
+                      <wps:cNvSpPr/>
+                      <wps:spPr>
+                        <a:xfrm>
+                          <a:off x="0" y="0"/>
+                          <a:ext cx="758142" cy="156258"/>
+                        </a:xfrm>
+                        <a:prstGeom prst="rect">
+                          <a:avLst/>
+                        </a:prstGeom>
+                        <a:noFill/>
+                        <a:ln>
+                          <a:solidFill>
+                            <a:srgbClr val="FF0000"/>
+                          </a:solidFill>
+                        </a:ln>
+                      </wps:spPr>
+                      <wps:style>
+                        <a:lnRef idx="2">
+                          <a:schemeClr val="accent1">
+                            <a:shade val="50000"/>
+                          </a:schemeClr>
+                        </a:lnRef>
+                        <a:fillRef idx="1">
+                          <a:schemeClr val="accent1"/>
+                        </a:fillRef>
+                        <a:effectRef idx="0">
+                          <a:schemeClr val="accent1"/>
+                        </a:effectRef>
+                        <a:fontRef idx="minor">
+                          <a:schemeClr val="lt1"/>
+                        </a:fontRef>
+                      </wps:style>
+                      <wps:bodyPr rot="0" spcFirstLastPara="0" vertOverflow="overflow" horzOverflow="overflow" vert="horz" wrap="square" lIns="91440" tIns="45720" rIns="91440" bIns="45720" numCol="1" spcCol="0" rtlCol="0" fromWordArt="0" anchor="ctr" anchorCtr="0" forceAA="0" compatLnSpc="1">
+                        <a:prstTxWarp prst="textNoShape">
+                          <a:avLst/>
+                        </a:prstTxWarp>
+                        <a:noAutofit/>
+                      </wps:bodyPr>
+                    </wps:wsp>
+                  </a:graphicData>
+                </a:graphic>
+                <wp14:sizeRelH relativeFrom="margin">
+                  <wp14:pctWidth>0</wp14:pctWidth>
+                </wp14:sizeRelH>
+                <wp14:sizeRelV relativeFrom="margin">
+                  <wp14:pctHeight>0</wp14:pctHeight>
+                </wp14:sizeRelV>
+              </wp:anchor>
+            </w:drawing>
+          </mc:Choice>
+          <mc:Fallback>
+            <w:pict>
+              <v:rect w14:anchorId="0FB9238E" id="Rectángulo 10" o:spid="_x0000_s1026" style="position:absolute;margin-left:362.9pt;margin-top:30pt;width:59.7pt;height:12.3pt;z-index:251680768;visibility:visible;mso-wrap-style:square;mso-width-percent:0;mso-height-percent:0;mso-wrap-distance-left:9pt;mso-wrap-distance-top:0;mso-wrap-distance-right:9pt;mso-wrap-distance-bottom:0;mso-position-horizontal:absolute;mso-position-horizontal-relative:margin;mso-position-vertical:absolute;mso-position-vertical-relative:text;mso-width-percent:0;mso-height-percent:0;mso-width-relative:margin;mso-height-relative:margin;v-text-anchor:middle" o:gfxdata="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" filled="f" strokecolor="red" strokeweight="1pt">
+                <w10:wrap anchorx="margin"/>
+              </v:rect>
+            </w:pict>
+          </mc:Fallback>
+        </mc:AlternateContent>
+      </w:r>
+      <w:r>
+        <w:rPr>
+          <w:rFonts w:ascii="Arial" w:hAnsi="Arial" w:cs="Arial"/>
+          <w:noProof/>
+          <w:sz w:val="24"/>
+          <w:lang w:val="en-US"/>
+        </w:rPr>
+        <w:drawing>
+          <wp:inline distT="0" distB="0" distL="0" distR="0">
+            <wp:extent cx="5612130" cy="922655"/>
+            <wp:effectExtent l="0" t="0" r="7620" b="0"/>
+            <wp:docPr id="5" name="Imagen 5"/>
+            <wp:cNvGraphicFramePr>
+              <a:graphicFrameLocks xmlns:a="http://schemas.openxmlformats.org/drawingml/2006/main" noChangeAspect="1"/>
+            </wp:cNvGraphicFramePr>
+            <a:graphic xmlns:a="http://schemas.openxmlformats.org/drawingml/2006/main">
+              <a:graphicData uri="http://schemas.openxmlformats.org/drawingml/2006/picture">
+                <pic:pic xmlns:pic="http://schemas.openxmlformats.org/drawingml/2006/picture">
+                  <pic:nvPicPr>
+                    <pic:cNvPr id="5" name="55.JPG"/>
+                    <pic:cNvPicPr/>
+                  </pic:nvPicPr>
+                  <pic:blipFill>
+                    <a:blip r:embed="rId18">
+                      <a:extLst>
+                        <a:ext uri="{28A0092B-C50C-407E-A947-70E740481C1C}">
+                          <a14:useLocalDpi xmlns:a14="http://schemas.microsoft.com/office/drawing/2010/main" val="0"/>
+                        </a:ext>
+                      </a:extLst>
+                    </a:blip>
+                    <a:stretch>
+                      <a:fillRect/>
+                    </a:stretch>
+                  </pic:blipFill>
+                  <pic:spPr>
+                    <a:xfrm>
+                      <a:off x="0" y="0"/>
+                      <a:ext cx="5612130" cy="922655"/>
+                    </a:xfrm>
+                    <a:prstGeom prst="rect">
+                      <a:avLst/>
+                    </a:prstGeom>
+                  </pic:spPr>
+                </pic:pic>
+              </a:graphicData>
+            </a:graphic>
+          </wp:inline>
+        </w:drawing>
+      </w:r>
+    </w:p>
+    <w:p>
+      <w:pPr>
+        <w:tabs>
+          <w:tab w:val="left" w:pos="5103"/>
+        </w:tabs>
+        <w:rPr>
+          <w:rFonts w:ascii="Arial" w:hAnsi="Arial" w:cs="Arial"/>
+          <w:sz w:val="24"/>
+          <w:lang w:val="en-US"/>
+        </w:rPr>
+      </w:pPr>
+      <w:r>
+        <w:rPr>
+          <w:rFonts w:ascii="Arial" w:hAnsi="Arial" w:cs="Arial"/>
+          <w:sz w:val="24"/>
+          <w:lang w:val="en-US"/>
+        </w:rPr>
+        <w:t>Underlined word looks like a URL is shown.</w:t>
+      </w:r>
+    </w:p>
+    <w:p>
+      <w:pPr>
+        <w:tabs>
+          <w:tab w:val="left" w:pos="5103"/>
+        </w:tabs>
+        <w:rPr>
+          <w:rFonts w:ascii="Arial" w:hAnsi="Arial" w:cs="Arial"/>
+          <w:sz w:val="24"/>
+          <w:lang w:val="en-US"/>
+        </w:rPr>
+      </w:pPr>
+      <w:r>
+        <w:rPr>
+          <w:rFonts w:ascii="Arial" w:hAnsi="Arial" w:cs="Arial"/>
+          <w:b/>
+          <w:bCs/>
+          <w:noProof/>
+          <w:color w:val="FF0000"/>
+          <w:sz w:val="26"/>
+          <w:szCs w:val="26"/>
+          <w:lang w:val="en-US"/>
+        </w:rPr>
+        <mc:AlternateContent>
+          <mc:Choice Requires="wps">
+            <w:drawing>
+              <wp:anchor distT="0" distB="0" distL="114300" distR="114300" simplePos="0" relativeHeight="251684864" behindDoc="0" locked="0" layoutInCell="1" allowOverlap="1" wp14:anchorId="397340DA" wp14:editId="158BB740">
+                <wp:simplePos x="0" y="0"/>
+                <wp:positionH relativeFrom="margin">
+                  <wp:posOffset>3021085</wp:posOffset>
+                </wp:positionH>
+                <wp:positionV relativeFrom="paragraph">
+                  <wp:posOffset>518644</wp:posOffset>
+                </wp:positionV>
+                <wp:extent cx="452673" cy="162962"/>
+                <wp:effectExtent l="0" t="0" r="24130" b="27940"/>
+                <wp:wrapNone/>
+                <wp:docPr id="13" name="Rectángulo 13"/>
+                <wp:cNvGraphicFramePr/>
+                <a:graphic xmlns:a="http://schemas.openxmlformats.org/drawingml/2006/main">
+                  <a:graphicData uri="http://schemas.microsoft.com/office/word/2010/wordprocessingShape">
+                    <wps:wsp>
+                      <wps:cNvSpPr/>
+                      <wps:spPr>
+                        <a:xfrm>
+                          <a:off x="0" y="0"/>
+                          <a:ext cx="452673" cy="162962"/>
+                        </a:xfrm>
+                        <a:prstGeom prst="rect">
+                          <a:avLst/>
+                        </a:prstGeom>
+                        <a:noFill/>
+                        <a:ln>
+                          <a:solidFill>
+                            <a:srgbClr val="FF0000"/>
+                          </a:solidFill>
+                        </a:ln>
+                      </wps:spPr>
+                      <wps:style>
+                        <a:lnRef idx="2">
+                          <a:schemeClr val="accent1">
+                            <a:shade val="50000"/>
+                          </a:schemeClr>
+                        </a:lnRef>
+                        <a:fillRef idx="1">
+                          <a:schemeClr val="accent1"/>
+                        </a:fillRef>
+                        <a:effectRef idx="0">
+                          <a:schemeClr val="accent1"/>
+                        </a:effectRef>
+                        <a:fontRef idx="minor">
+                          <a:schemeClr val="lt1"/>
+                        </a:fontRef>
+                      </wps:style>
+                      <wps:bodyPr rot="0" spcFirstLastPara="0" vertOverflow="overflow" horzOverflow="overflow" vert="horz" wrap="square" lIns="91440" tIns="45720" rIns="91440" bIns="45720" numCol="1" spcCol="0" rtlCol="0" fromWordArt="0" anchor="ctr" anchorCtr="0" forceAA="0" compatLnSpc="1">
+                        <a:prstTxWarp prst="textNoShape">
+                          <a:avLst/>
+                        </a:prstTxWarp>
+                        <a:noAutofit/>
+                      </wps:bodyPr>
+                    </wps:wsp>
+                  </a:graphicData>
+                </a:graphic>
+                <wp14:sizeRelH relativeFrom="margin">
+                  <wp14:pctWidth>0</wp14:pctWidth>
+                </wp14:sizeRelH>
+                <wp14:sizeRelV relativeFrom="margin">
+                  <wp14:pctHeight>0</wp14:pctHeight>
+                </wp14:sizeRelV>
+              </wp:anchor>
+            </w:drawing>
+          </mc:Choice>
+          <mc:Fallback>
+            <w:pict>
+              <v:rect w14:anchorId="47375EA9" id="Rectángulo 13" o:spid="_x0000_s1026" style="position:absolute;margin-left:237.9pt;margin-top:40.85pt;width:35.65pt;height:12.85pt;z-index:251684864;visibility:visible;mso-wrap-style:square;mso-width-percent:0;mso-height-percent:0;mso-wrap-distance-left:9pt;mso-wrap-distance-top:0;mso-wrap-distance-right:9pt;mso-wrap-distance-bottom:0;mso-position-horizontal:absolute;mso-position-horizontal-relative:margin;mso-position-vertical:absolute;mso-position-vertical-relative:text;mso-width-percent:0;mso-height-percent:0;mso-width-relative:margin;mso-height-relative:margin;v-text-anchor:middle" o:gfxdata="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" filled="f" strokecolor="red" strokeweight="1pt">
+                <w10:wrap anchorx="margin"/>
+              </v:rect>
+            </w:pict>
+          </mc:Fallback>
+        </mc:AlternateContent>
+      </w:r>
+      <w:r>
+        <w:rPr>
+          <w:rFonts w:ascii="Arial" w:hAnsi="Arial" w:cs="Arial"/>
+          <w:b/>
+          <w:bCs/>
+          <w:noProof/>
+          <w:color w:val="FF0000"/>
+          <w:sz w:val="26"/>
+          <w:szCs w:val="26"/>
+          <w:lang w:val="en-US"/>
+        </w:rPr>
+        <w:drawing>
+          <wp:inline distT="0" distB="0" distL="0" distR="0" wp14:anchorId="18F35ABB" wp14:editId="4AEC77D9">
+            <wp:extent cx="4203700" cy="1014122"/>
+            <wp:effectExtent l="0" t="0" r="6350" b="0"/>
+            <wp:docPr id="12" name="Imagen 12"/>
+            <wp:cNvGraphicFramePr>
+              <a:graphicFrameLocks xmlns:a="http://schemas.openxmlformats.org/drawingml/2006/main" noChangeAspect="1"/>
+            </wp:cNvGraphicFramePr>
+            <a:graphic xmlns:a="http://schemas.openxmlformats.org/drawingml/2006/main">
+              <a:graphicData uri="http://schemas.openxmlformats.org/drawingml/2006/picture">
+                <pic:pic xmlns:pic="http://schemas.openxmlformats.org/drawingml/2006/picture">
+                  <pic:nvPicPr>
+                    <pic:cNvPr id="12" name="56.JPG"/>
+                    <pic:cNvPicPr/>
+                  </pic:nvPicPr>
+                  <pic:blipFill>
+                    <a:blip r:embed="rId19">
+                      <a:extLst>
+                        <a:ext uri="{28A0092B-C50C-407E-A947-70E740481C1C}">
+                          <a14:useLocalDpi xmlns:a14="http://schemas.microsoft.com/office/drawing/2010/main" val="0"/>
+                        </a:ext>
+                      </a:extLst>
+                    </a:blip>
+                    <a:stretch>
+                      <a:fillRect/>
+                    </a:stretch>
+                  </pic:blipFill>
+                  <pic:spPr>
+                    <a:xfrm>
+                      <a:off x="0" y="0"/>
+                      <a:ext cx="4219510" cy="1017936"/>
+                    </a:xfrm>
+                    <a:prstGeom prst="rect">
+                      <a:avLst/>
+                    </a:prstGeom>
+                  </pic:spPr>
+                </pic:pic>
+              </a:graphicData>
+            </a:graphic>
+          </wp:inline>
+        </w:drawing>
+      </w:r>
+    </w:p>
+    <w:p>
+      <w:pPr>
+        <w:tabs>
+          <w:tab w:val="left" w:pos="5103"/>
+        </w:tabs>
+        <w:rPr>
+          <w:rFonts w:ascii="Arial" w:hAnsi="Arial" w:cs="Arial"/>
+          <w:sz w:val="24"/>
+          <w:lang w:val="en-US"/>
+        </w:rPr>
+      </w:pPr>
+    </w:p>
+    <w:p>
+      <w:pPr>
+        <w:tabs>
+          <w:tab w:val="left" w:pos="5103"/>
+        </w:tabs>
+        <w:rPr>
+          <w:rFonts w:ascii="Arial" w:hAnsi="Arial" w:cs="Arial"/>
+          <w:sz w:val="24"/>
+          <w:lang w:val="en-US"/>
+        </w:rPr>
+      </w:pPr>
+      <w:r>
+        <w:rPr>
+          <w:rFonts w:ascii="Arial" w:hAnsi="Arial" w:cs="Arial"/>
+          <w:sz w:val="24"/>
+          <w:lang w:val="en-US"/>
+        </w:rPr>
+        <w:lastRenderedPageBreak/>
+        <w:t>Too much unused space.</w:t>
+      </w:r>
+    </w:p>
+    <w:p>
+      <w:pPr>
+        <w:tabs>
+          <w:tab w:val="left" w:pos="5103"/>
+        </w:tabs>
+        <w:rPr>
+          <w:rFonts w:ascii="Arial" w:hAnsi="Arial" w:cs="Arial"/>
+          <w:sz w:val="24"/>
+          <w:lang w:val="en-US"/>
+        </w:rPr>
+      </w:pPr>
+      <w:r>
+        <w:rPr>
+          <w:rFonts w:ascii="Arial" w:hAnsi="Arial" w:cs="Arial"/>
+          <w:noProof/>
+          <w:sz w:val="24"/>
+          <w:lang w:val="en-US"/>
+        </w:rPr>
+        <w:drawing>
+          <wp:inline distT="0" distB="0" distL="0" distR="0">
+            <wp:extent cx="5612130" cy="3101340"/>
+            <wp:effectExtent l="0" t="0" r="7620" b="3810"/>
+            <wp:docPr id="14" name="Imagen 14"/>
+            <wp:cNvGraphicFramePr>
+              <a:graphicFrameLocks xmlns:a="http://schemas.openxmlformats.org/drawingml/2006/main" noChangeAspect="1"/>
+            </wp:cNvGraphicFramePr>
+            <a:graphic xmlns:a="http://schemas.openxmlformats.org/drawingml/2006/main">
+              <a:graphicData uri="http://schemas.openxmlformats.org/drawingml/2006/picture">
+                <pic:pic xmlns:pic="http://schemas.openxmlformats.org/drawingml/2006/picture">
+                  <pic:nvPicPr>
+                    <pic:cNvPr id="14" name="57.JPG"/>
+                    <pic:cNvPicPr/>
+                  </pic:nvPicPr>
+                  <pic:blipFill>
+                    <a:blip r:embed="rId20">
+                      <a:extLst>
+                        <a:ext uri="{28A0092B-C50C-407E-A947-70E740481C1C}">
+                          <a14:useLocalDpi xmlns:a14="http://schemas.microsoft.com/office/drawing/2010/main" val="0"/>
+                        </a:ext>
+                      </a:extLst>
+                    </a:blip>
+                    <a:stretch>
+                      <a:fillRect/>
+                    </a:stretch>
+                  </pic:blipFill>
+                  <pic:spPr>
+                    <a:xfrm>
+                      <a:off x="0" y="0"/>
+                      <a:ext cx="5612130" cy="3101340"/>
+                    </a:xfrm>
+                    <a:prstGeom prst="rect">
+                      <a:avLst/>
+                    </a:prstGeom>
+                  </pic:spPr>
+                </pic:pic>
+              </a:graphicData>
+            </a:graphic>
+          </wp:inline>
+        </w:drawing>
+      </w:r>
+    </w:p>
+    <w:p>
+      <w:pPr>
+        <w:tabs>
+          <w:tab w:val="left" w:pos="5103"/>
+        </w:tabs>
+        <w:rPr>
+          <w:rFonts w:ascii="Arial" w:hAnsi="Arial" w:cs="Arial"/>
+          <w:sz w:val="24"/>
+          <w:lang w:val="en-US"/>
+        </w:rPr>
+      </w:pPr>
+    </w:p>
+    <w:p>
+      <w:pPr>
+        <w:tabs>
+          <w:tab w:val="left" w:pos="5103"/>
+        </w:tabs>
+        <w:rPr>
+          <w:rFonts w:ascii="Arial" w:hAnsi="Arial" w:cs="Arial"/>
+          <w:sz w:val="24"/>
+          <w:lang w:val="en-US"/>
+        </w:rPr>
+      </w:pPr>
+    </w:p>
+    <w:p>
+      <w:pPr>
+        <w:tabs>
+          <w:tab w:val="left" w:pos="5103"/>
+        </w:tabs>
+        <w:rPr>
+          <w:rFonts w:ascii="Arial" w:hAnsi="Arial" w:cs="Arial"/>
+          <w:sz w:val="24"/>
+          <w:lang w:val="en-US"/>
+        </w:rPr>
+      </w:pPr>
+    </w:p>
+    <w:p>
+      <w:pPr>
+        <w:tabs>
+          <w:tab w:val="left" w:pos="5103"/>
+        </w:tabs>
+        <w:rPr>
+          <w:rFonts w:ascii="Arial" w:hAnsi="Arial" w:cs="Arial"/>
+          <w:sz w:val="24"/>
+          <w:lang w:val="en-US"/>
+        </w:rPr>
+      </w:pPr>
+    </w:p>
+    <w:p>
+      <w:pPr>
+        <w:tabs>
+          <w:tab w:val="left" w:pos="5103"/>
+        </w:tabs>
+        <w:rPr>
+          <w:rFonts w:ascii="Arial" w:hAnsi="Arial" w:cs="Arial"/>
+          <w:sz w:val="24"/>
+          <w:lang w:val="en-US"/>
+        </w:rPr>
+      </w:pPr>
+    </w:p>
+    <w:p>
+      <w:pPr>
+        <w:tabs>
+          <w:tab w:val="left" w:pos="5103"/>
+        </w:tabs>
+        <w:rPr>
+          <w:rFonts w:ascii="Arial" w:hAnsi="Arial" w:cs="Arial"/>
+          <w:sz w:val="24"/>
+          <w:lang w:val="en-US"/>
+        </w:rPr>
+      </w:pPr>
+    </w:p>
+    <w:p>
+      <w:pPr>
+        <w:tabs>
+          <w:tab w:val="left" w:pos="5103"/>
+        </w:tabs>
+        <w:rPr>
+          <w:rFonts w:ascii="Arial" w:hAnsi="Arial" w:cs="Arial"/>
+          <w:sz w:val="24"/>
+          <w:lang w:val="en-US"/>
+        </w:rPr>
+      </w:pPr>
+    </w:p>
+    <w:p>
+      <w:pPr>
+        <w:tabs>
+          <w:tab w:val="left" w:pos="5103"/>
+        </w:tabs>
+        <w:rPr>
+          <w:rFonts w:ascii="Arial" w:hAnsi="Arial" w:cs="Arial"/>
+          <w:sz w:val="24"/>
+          <w:lang w:val="en-US"/>
+        </w:rPr>
+      </w:pPr>
+    </w:p>
+    <w:p>
+      <w:pPr>
+        <w:tabs>
+          <w:tab w:val="left" w:pos="5103"/>
+        </w:tabs>
+        <w:rPr>
+          <w:rFonts w:ascii="Arial" w:hAnsi="Arial" w:cs="Arial"/>
+          <w:sz w:val="24"/>
+          <w:lang w:val="en-US"/>
+        </w:rPr>
+      </w:pPr>
+    </w:p>
+    <w:p>
+      <w:pPr>
+        <w:tabs>
+          <w:tab w:val="left" w:pos="5103"/>
+        </w:tabs>
+        <w:rPr>
+          <w:rFonts w:ascii="Arial" w:hAnsi="Arial" w:cs="Arial"/>
+          <w:sz w:val="24"/>
+          <w:lang w:val="en-US"/>
+        </w:rPr>
+      </w:pPr>
+    </w:p>
+    <w:p>
+      <w:pPr>
+        <w:tabs>
+          <w:tab w:val="left" w:pos="5103"/>
+        </w:tabs>
+        <w:rPr>
+          <w:rFonts w:ascii="Arial" w:hAnsi="Arial" w:cs="Arial"/>
+          <w:sz w:val="24"/>
+          <w:lang w:val="en-US"/>
+        </w:rPr>
+      </w:pPr>
+    </w:p>
+    <w:p>
+      <w:pPr>
+        <w:tabs>
+          <w:tab w:val="left" w:pos="5103"/>
+        </w:tabs>
+        <w:rPr>
+          <w:rFonts w:ascii="Arial" w:hAnsi="Arial" w:cs="Arial"/>
+          <w:sz w:val="24"/>
+          <w:lang w:val="en-US"/>
+        </w:rPr>
+      </w:pPr>
+    </w:p>
+    <w:p>
+      <w:pPr>
+        <w:tabs>
+          <w:tab w:val="left" w:pos="5103"/>
+        </w:tabs>
+        <w:rPr>
+          <w:rFonts w:ascii="Arial" w:hAnsi="Arial" w:cs="Arial"/>
+          <w:sz w:val="24"/>
+          <w:lang w:val="en-US"/>
+        </w:rPr>
+      </w:pPr>
+    </w:p>
+    <w:p>
+      <w:pPr>
+        <w:tabs>
+          <w:tab w:val="left" w:pos="5103"/>
+        </w:tabs>
+        <w:rPr>
+          <w:rFonts w:ascii="Arial" w:hAnsi="Arial" w:cs="Arial"/>
+          <w:sz w:val="24"/>
+          <w:lang w:val="en-US"/>
+        </w:rPr>
+      </w:pPr>
+    </w:p>
+    <w:p>
+      <w:pPr>
+        <w:tabs>
+          <w:tab w:val="left" w:pos="5103"/>
+        </w:tabs>
+        <w:rPr>
+          <w:rFonts w:ascii="Arial" w:hAnsi="Arial" w:cs="Arial"/>
+          <w:sz w:val="24"/>
+          <w:lang w:val="en-US"/>
+        </w:rPr>
+      </w:pPr>
+    </w:p>
+    <w:p>
+      <w:pPr>
+        <w:tabs>
+          <w:tab w:val="left" w:pos="5103"/>
+        </w:tabs>
+        <w:rPr>
+          <w:rFonts w:ascii="Arial" w:hAnsi="Arial" w:cs="Arial"/>
+          <w:sz w:val="24"/>
+          <w:lang w:val="en-US"/>
+        </w:rPr>
+      </w:pPr>
+    </w:p>
+    <w:p>
+      <w:pPr>
+        <w:pStyle w:val="Ttulo1"/>
+        <w:shd w:val="clear" w:color="auto" w:fill="FFFFFF"/>
+        <w:spacing w:before="225" w:after="225"/>
+        <w:rPr>
+          <w:rFonts w:ascii="Arial" w:eastAsia="Times New Roman" w:hAnsi="Arial" w:cs="Arial"/>
+          <w:color w:val="000000" w:themeColor="text1"/>
+          <w:sz w:val="26"/>
+          <w:szCs w:val="26"/>
+          <w:lang w:val="en-US"/>
+        </w:rPr>
+      </w:pPr>
+      <w:r>
+        <w:rPr>
+          <w:rFonts w:ascii="Arial" w:eastAsia="Times New Roman" w:hAnsi="Arial" w:cs="Arial"/>
+          <w:b/>
+          <w:bCs/>
+          <w:color w:val="000000" w:themeColor="text1"/>
+          <w:sz w:val="26"/>
+          <w:szCs w:val="26"/>
+          <w:lang w:val="en-US" w:eastAsia="es-MX"/>
+        </w:rPr>
+        <w:lastRenderedPageBreak/>
+        <w:t>ISSUE #1</w:t>
+      </w:r>
+      <w:r>
+        <w:rPr>
+          <w:rFonts w:ascii="Arial" w:eastAsia="Times New Roman" w:hAnsi="Arial" w:cs="Arial"/>
+          <w:b/>
+          <w:bCs/>
+          <w:color w:val="000000" w:themeColor="text1"/>
+          <w:sz w:val="26"/>
+          <w:szCs w:val="26"/>
+          <w:lang w:val="en-US" w:eastAsia="es-MX"/>
+        </w:rPr>
+        <w:t>5</w:t>
+      </w:r>
+      <w:bookmarkStart w:id="0" w:name="_GoBack"/>
+      <w:bookmarkEnd w:id="0"/>
+      <w:r>
+        <w:rPr>
+          <w:rFonts w:ascii="Arial" w:eastAsia="Times New Roman" w:hAnsi="Arial" w:cs="Arial"/>
+          <w:b/>
+          <w:bCs/>
+          <w:color w:val="000000" w:themeColor="text1"/>
+          <w:sz w:val="26"/>
+          <w:szCs w:val="26"/>
+          <w:lang w:val="en-US" w:eastAsia="es-MX"/>
+        </w:rPr>
+        <w:t xml:space="preserve">:  </w:t>
+      </w:r>
+      <w:r>
+        <w:rPr>
+          <w:rFonts w:ascii="Arial" w:hAnsi="Arial" w:cs="Arial"/>
+          <w:b/>
+          <w:bCs/>
+          <w:color w:val="000000" w:themeColor="text1"/>
+          <w:sz w:val="26"/>
+          <w:szCs w:val="26"/>
+          <w:lang w:val="en-US"/>
+        </w:rPr>
+        <w:t>L6T2 - Topic 2: Scenario 5 - Engagement</w:t>
+      </w:r>
+    </w:p>
+    <w:p>
+      <w:pPr>
+        <w:tabs>
+          <w:tab w:val="left" w:pos="5103"/>
+        </w:tabs>
+        <w:rPr>
+          <w:rFonts w:ascii="Arial" w:hAnsi="Arial" w:cs="Arial"/>
+          <w:sz w:val="24"/>
+          <w:lang w:val="en-US"/>
+        </w:rPr>
+      </w:pPr>
+      <w:r>
+        <w:rPr>
+          <w:rFonts w:ascii="Arial" w:hAnsi="Arial" w:cs="Arial"/>
+          <w:sz w:val="24"/>
+          <w:lang w:val="en-US"/>
+        </w:rPr>
+        <w:t>Too much unused space.</w:t>
+      </w:r>
+    </w:p>
+    <w:p>
+      <w:pPr>
+        <w:tabs>
+          <w:tab w:val="left" w:pos="5103"/>
+        </w:tabs>
+        <w:rPr>
+          <w:rFonts w:ascii="Arial" w:hAnsi="Arial" w:cs="Arial"/>
+          <w:sz w:val="24"/>
+          <w:lang w:val="en-US"/>
+        </w:rPr>
+      </w:pPr>
+      <w:r>
+        <w:rPr>
+          <w:rFonts w:ascii="Arial" w:hAnsi="Arial" w:cs="Arial"/>
+          <w:noProof/>
+          <w:sz w:val="24"/>
+          <w:lang w:val="en-US"/>
+        </w:rPr>
+        <w:drawing>
+          <wp:inline distT="0" distB="0" distL="0" distR="0">
+            <wp:extent cx="5604713" cy="5305529"/>
+            <wp:effectExtent l="0" t="0" r="0" b="0"/>
+            <wp:docPr id="15" name="Imagen 15"/>
+            <wp:cNvGraphicFramePr>
+              <a:graphicFrameLocks xmlns:a="http://schemas.openxmlformats.org/drawingml/2006/main" noChangeAspect="1"/>
+            </wp:cNvGraphicFramePr>
+            <a:graphic xmlns:a="http://schemas.openxmlformats.org/drawingml/2006/main">
+              <a:graphicData uri="http://schemas.openxmlformats.org/drawingml/2006/picture">
+                <pic:pic xmlns:pic="http://schemas.openxmlformats.org/drawingml/2006/picture">
+                  <pic:nvPicPr>
+                    <pic:cNvPr id="15" name="58.JPG"/>
+                    <pic:cNvPicPr/>
+                  </pic:nvPicPr>
+                  <pic:blipFill>
+                    <a:blip r:embed="rId21">
+                      <a:extLst>
+                        <a:ext uri="{28A0092B-C50C-407E-A947-70E740481C1C}">
+                          <a14:useLocalDpi xmlns:a14="http://schemas.microsoft.com/office/drawing/2010/main" val="0"/>
+                        </a:ext>
+                      </a:extLst>
+                    </a:blip>
+                    <a:stretch>
+                      <a:fillRect/>
+                    </a:stretch>
+                  </pic:blipFill>
+                  <pic:spPr>
+                    <a:xfrm>
+                      <a:off x="0" y="0"/>
+                      <a:ext cx="5608460" cy="5309076"/>
+                    </a:xfrm>
+                    <a:prstGeom prst="rect">
+                      <a:avLst/>
+                    </a:prstGeom>
+                  </pic:spPr>
+                </pic:pic>
+              </a:graphicData>
+            </a:graphic>
+          </wp:inline>
+        </w:drawing>
+      </w:r>
+    </w:p>
+    <w:p>
+      <w:pPr>
+        <w:tabs>
+          <w:tab w:val="left" w:pos="5103"/>
+        </w:tabs>
+        <w:rPr>
+          <w:rFonts w:ascii="Arial" w:hAnsi="Arial" w:cs="Arial"/>
+          <w:sz w:val="24"/>
+          <w:lang w:val="en-US"/>
+        </w:rPr>
+      </w:pPr>
+    </w:p>
+    <w:p>
+      <w:pPr>
+        <w:tabs>
+          <w:tab w:val="left" w:pos="5103"/>
+        </w:tabs>
+        <w:rPr>
+          <w:rFonts w:ascii="Arial" w:hAnsi="Arial" w:cs="Arial"/>
+          <w:sz w:val="24"/>
+          <w:lang w:val="en-US"/>
+        </w:rPr>
+      </w:pPr>
     </w:p>
     <w:p>
       <w:pPr>

</xml_diff>